<commit_message>
kursach progess + tiny fix
</commit_message>
<xml_diff>
--- a/мой курсач.docx
+++ b/мой курсач.docx
@@ -108,25 +108,7 @@
           <w:sz w:val="24"/>
           <w:szCs w:val="22"/>
         </w:rPr>
-        <w:t>(ФГБОУ ВО «</w:t>
-      </w:r>
-      <w:proofErr w:type="spellStart"/>
-      <w:r>
-        <w:rPr>
-          <w:b/>
-          <w:sz w:val="24"/>
-          <w:szCs w:val="22"/>
-        </w:rPr>
-        <w:t>ЧелГУ</w:t>
-      </w:r>
-      <w:proofErr w:type="spellEnd"/>
-      <w:r>
-        <w:rPr>
-          <w:b/>
-          <w:sz w:val="24"/>
-          <w:szCs w:val="22"/>
-        </w:rPr>
-        <w:t>»)</w:t>
+        <w:t>(ФГБОУ ВО «ЧелГУ»)</w:t>
       </w:r>
     </w:p>
     <w:p>
@@ -695,25 +677,7 @@
                 <w:sz w:val="24"/>
                 <w:szCs w:val="22"/>
               </w:rPr>
-              <w:t xml:space="preserve">канд. </w:t>
-            </w:r>
-            <w:proofErr w:type="gramStart"/>
-            <w:r>
-              <w:rPr>
-                <w:color w:val="000000"/>
-                <w:sz w:val="24"/>
-                <w:szCs w:val="22"/>
-              </w:rPr>
-              <w:t>физ.-мат.</w:t>
-            </w:r>
-            <w:proofErr w:type="gramEnd"/>
-            <w:r>
-              <w:rPr>
-                <w:color w:val="000000"/>
-                <w:sz w:val="24"/>
-                <w:szCs w:val="22"/>
-              </w:rPr>
-              <w:t xml:space="preserve"> наук</w:t>
+              <w:t>канд. физ.-мат. наук</w:t>
             </w:r>
           </w:p>
           <w:p>
@@ -1896,122 +1860,7 @@
                 <w:noProof/>
                 <w:szCs w:val="28"/>
               </w:rPr>
-              <w:t xml:space="preserve">Графики от времени </w:t>
-            </w:r>
-            <m:oMath>
-              <m:r>
-                <w:rPr>
-                  <w:rStyle w:val="a4"/>
-                  <w:rFonts w:ascii="Cambria Math" w:hAnsi="Cambria Math"/>
-                  <w:noProof/>
-                  <w:szCs w:val="28"/>
-                </w:rPr>
-                <m:t>x</m:t>
-              </m:r>
-              <m:d>
-                <m:dPr>
-                  <m:ctrlPr>
-                    <w:rPr>
-                      <w:rStyle w:val="a4"/>
-                      <w:rFonts w:ascii="Cambria Math" w:hAnsi="Cambria Math"/>
-                      <w:i/>
-                      <w:noProof/>
-                      <w:szCs w:val="28"/>
-                    </w:rPr>
-                  </m:ctrlPr>
-                </m:dPr>
-                <m:e>
-                  <m:r>
-                    <w:rPr>
-                      <w:rStyle w:val="a4"/>
-                      <w:rFonts w:ascii="Cambria Math" w:hAnsi="Cambria Math"/>
-                      <w:noProof/>
-                      <w:szCs w:val="28"/>
-                    </w:rPr>
-                    <m:t>t</m:t>
-                  </m:r>
-                </m:e>
-              </m:d>
-              <m:r>
-                <w:rPr>
-                  <w:rStyle w:val="a4"/>
-                  <w:rFonts w:ascii="Cambria Math" w:hAnsi="Cambria Math"/>
-                  <w:noProof/>
-                  <w:szCs w:val="28"/>
-                </w:rPr>
-                <m:t>,</m:t>
-              </m:r>
-              <m:r>
-                <w:rPr>
-                  <w:rStyle w:val="a4"/>
-                  <w:rFonts w:ascii="Cambria Math" w:hAnsi="Cambria Math"/>
-                  <w:noProof/>
-                  <w:szCs w:val="28"/>
-                  <w:lang w:val="en-US"/>
-                </w:rPr>
-                <m:t>y</m:t>
-              </m:r>
-              <m:d>
-                <m:dPr>
-                  <m:ctrlPr>
-                    <w:rPr>
-                      <w:rStyle w:val="a4"/>
-                      <w:rFonts w:ascii="Cambria Math" w:hAnsi="Cambria Math"/>
-                      <w:i/>
-                      <w:noProof/>
-                      <w:szCs w:val="28"/>
-                      <w:lang w:val="en-US"/>
-                    </w:rPr>
-                  </m:ctrlPr>
-                </m:dPr>
-                <m:e>
-                  <m:r>
-                    <w:rPr>
-                      <w:rStyle w:val="a4"/>
-                      <w:rFonts w:ascii="Cambria Math" w:hAnsi="Cambria Math"/>
-                      <w:noProof/>
-                      <w:szCs w:val="28"/>
-                    </w:rPr>
-                    <m:t>t</m:t>
-                  </m:r>
-                  <m:ctrlPr>
-                    <w:rPr>
-                      <w:rStyle w:val="a4"/>
-                      <w:rFonts w:ascii="Cambria Math" w:hAnsi="Cambria Math"/>
-                      <w:i/>
-                      <w:noProof/>
-                      <w:szCs w:val="28"/>
-                    </w:rPr>
-                  </m:ctrlPr>
-                </m:e>
-              </m:d>
-              <m:r>
-                <w:rPr>
-                  <w:rStyle w:val="a4"/>
-                  <w:rFonts w:ascii="Cambria Math" w:hAnsi="Cambria Math"/>
-                  <w:noProof/>
-                  <w:szCs w:val="28"/>
-                </w:rPr>
-                <m:t>,</m:t>
-              </m:r>
-              <m:r>
-                <w:rPr>
-                  <w:rStyle w:val="a4"/>
-                  <w:rFonts w:ascii="Cambria Math" w:hAnsi="Cambria Math"/>
-                  <w:noProof/>
-                  <w:szCs w:val="28"/>
-                  <w:lang w:val="en-US"/>
-                </w:rPr>
-                <m:t>Te</m:t>
-              </m:r>
-            </m:oMath>
-            <w:r>
-              <w:rPr>
-                <w:rStyle w:val="a4"/>
-                <w:noProof/>
-                <w:szCs w:val="28"/>
-              </w:rPr>
-              <w:t xml:space="preserve"> при различных режимах работы источника тепла</w:t>
+              <w:t>Анализ полученных результатов</w:t>
             </w:r>
             <w:r>
               <w:rPr>
@@ -13390,7 +13239,14 @@
           <w:rStyle w:val="ae"/>
           <w:lang w:val="en-US"/>
         </w:rPr>
-        <w:t>fstream *matrices, string multiplicationName</w:t>
+        <w:t xml:space="preserve">fstream *matrices, string </w:t>
+      </w:r>
+      <w:r>
+        <w:rPr>
+          <w:rStyle w:val="ae"/>
+          <w:lang w:val="en-US"/>
+        </w:rPr>
+        <w:t>pairHeader</w:t>
       </w:r>
       <w:r>
         <w:rPr>
@@ -13598,7 +13454,7 @@
         <w:rPr>
           <w:rStyle w:val="af"/>
         </w:rPr>
-        <w:t>записи</w:t>
+        <w:t>редактирования</w:t>
       </w:r>
       <w:r>
         <w:rPr>
@@ -13610,6 +13466,135 @@
         <w:rPr>
           <w:rStyle w:val="af"/>
         </w:rPr>
+        <w:t>файл</w:t>
+      </w:r>
+      <w:r>
+        <w:rPr>
+          <w:rStyle w:val="af"/>
+        </w:rPr>
+        <w:t>а</w:t>
+      </w:r>
+      <w:r>
+        <w:rPr>
+          <w:rStyle w:val="af"/>
+        </w:rPr>
+        <w:t xml:space="preserve"> </w:t>
+      </w:r>
+      <w:r>
+        <w:rPr>
+          <w:rStyle w:val="af"/>
+          <w:lang w:val="en-US"/>
+        </w:rPr>
+        <w:t>matrices</w:t>
+      </w:r>
+      <w:r>
+        <w:rPr>
+          <w:rStyle w:val="af"/>
+        </w:rPr>
+        <w:t>.</w:t>
+      </w:r>
+      <w:r>
+        <w:rPr>
+          <w:rStyle w:val="af"/>
+          <w:lang w:val="en-US"/>
+        </w:rPr>
+        <w:t>txt</w:t>
+      </w:r>
+      <w:r>
+        <w:rPr>
+          <w:rStyle w:val="af"/>
+        </w:rPr>
+        <w:t xml:space="preserve">; </w:t>
+      </w:r>
+      <w:r>
+        <w:rPr>
+          <w:rStyle w:val="ae"/>
+          <w:lang w:val="en-US"/>
+        </w:rPr>
+        <w:t>pairHeader</w:t>
+      </w:r>
+      <w:r>
+        <w:rPr>
+          <w:rStyle w:val="ae"/>
+        </w:rPr>
+        <w:t xml:space="preserve"> </w:t>
+      </w:r>
+      <w:r>
+        <w:rPr>
+          <w:rStyle w:val="af"/>
+        </w:rPr>
+        <w:t>- название</w:t>
+      </w:r>
+      <w:r>
+        <w:rPr>
+          <w:rStyle w:val="af"/>
+        </w:rPr>
+        <w:t xml:space="preserve">, </w:t>
+      </w:r>
+      <w:r>
+        <w:rPr>
+          <w:rStyle w:val="af"/>
+        </w:rPr>
+        <w:t>которым</w:t>
+      </w:r>
+      <w:r>
+        <w:rPr>
+          <w:rStyle w:val="af"/>
+        </w:rPr>
+        <w:t xml:space="preserve"> </w:t>
+      </w:r>
+      <w:r>
+        <w:rPr>
+          <w:rStyle w:val="af"/>
+        </w:rPr>
+        <w:t>будет</w:t>
+      </w:r>
+      <w:r>
+        <w:rPr>
+          <w:rStyle w:val="af"/>
+        </w:rPr>
+        <w:t xml:space="preserve"> </w:t>
+      </w:r>
+      <w:r>
+        <w:rPr>
+          <w:rStyle w:val="af"/>
+        </w:rPr>
+        <w:t>обозначена</w:t>
+      </w:r>
+      <w:r>
+        <w:rPr>
+          <w:rStyle w:val="af"/>
+        </w:rPr>
+        <w:t xml:space="preserve"> </w:t>
+      </w:r>
+      <w:r>
+        <w:rPr>
+          <w:rStyle w:val="af"/>
+        </w:rPr>
+        <w:t>пара</w:t>
+      </w:r>
+      <w:r>
+        <w:rPr>
+          <w:rStyle w:val="af"/>
+        </w:rPr>
+        <w:t xml:space="preserve">, </w:t>
+      </w:r>
+      <w:r>
+        <w:rPr>
+          <w:rStyle w:val="af"/>
+        </w:rPr>
+        <w:t>записываемая</w:t>
+      </w:r>
+      <w:r>
+        <w:rPr>
+          <w:rStyle w:val="af"/>
+        </w:rPr>
+        <w:t xml:space="preserve"> </w:t>
+      </w:r>
+      <w:r>
+        <w:rPr>
+          <w:rStyle w:val="af"/>
+        </w:rPr>
         <w:t>в</w:t>
       </w:r>
       <w:r>
@@ -13622,7 +13607,45 @@
         <w:rPr>
           <w:rStyle w:val="af"/>
         </w:rPr>
-        <w:t>файл</w:t>
+        <w:t xml:space="preserve">файл; </w:t>
+      </w:r>
+      <w:r>
+        <w:rPr>
+          <w:rStyle w:val="ae"/>
+        </w:rPr>
+        <w:t>*</w:t>
+      </w:r>
+      <w:r>
+        <w:rPr>
+          <w:rStyle w:val="ae"/>
+          <w:lang w:val="en-US"/>
+        </w:rPr>
+        <w:t>res</w:t>
+      </w:r>
+      <w:r>
+        <w:rPr>
+          <w:rStyle w:val="ae"/>
+        </w:rPr>
+        <w:t>1, *</w:t>
+      </w:r>
+      <w:r>
+        <w:rPr>
+          <w:rStyle w:val="ae"/>
+          <w:lang w:val="en-US"/>
+        </w:rPr>
+        <w:t>res</w:t>
+      </w:r>
+      <w:r>
+        <w:rPr>
+          <w:rStyle w:val="ae"/>
+        </w:rPr>
+        <w:t xml:space="preserve">2 </w:t>
+      </w:r>
+      <w:r>
+        <w:rPr>
+          <w:rStyle w:val="af"/>
+        </w:rPr>
+        <w:t>- указатели</w:t>
       </w:r>
       <w:r>
         <w:rPr>
@@ -13633,39 +13656,12 @@
       <w:r>
         <w:rPr>
           <w:rStyle w:val="af"/>
-          <w:lang w:val="en-US"/>
-        </w:rPr>
-        <w:t>matrices</w:t>
-      </w:r>
-      <w:r>
-        <w:rPr>
-          <w:rStyle w:val="af"/>
-        </w:rPr>
-        <w:t>.</w:t>
-      </w:r>
-      <w:r>
-        <w:rPr>
-          <w:rStyle w:val="af"/>
-          <w:lang w:val="en-US"/>
-        </w:rPr>
-        <w:t>txt</w:t>
-      </w:r>
-      <w:r>
-        <w:rPr>
-          <w:rStyle w:val="af"/>
-        </w:rPr>
-        <w:t xml:space="preserve">; </w:t>
-      </w:r>
-      <w:r>
-        <w:rPr>
-          <w:rStyle w:val="ae"/>
-          <w:lang w:val="en-US"/>
-        </w:rPr>
-        <w:t>multiplicationName</w:t>
-      </w:r>
-      <w:r>
-        <w:rPr>
-          <w:rStyle w:val="ae"/>
+        </w:rPr>
+        <w:t>на</w:t>
+      </w:r>
+      <w:r>
+        <w:rPr>
+          <w:rStyle w:val="af"/>
         </w:rPr>
         <w:t xml:space="preserve"> </w:t>
       </w:r>
@@ -13673,13 +13669,19 @@
         <w:rPr>
           <w:rStyle w:val="af"/>
         </w:rPr>
-        <w:t xml:space="preserve">- </w:t>
-      </w:r>
-      <w:r>
-        <w:rPr>
-          <w:rStyle w:val="af"/>
-        </w:rPr>
-        <w:t>название</w:t>
+        <w:t>пару</w:t>
+      </w:r>
+      <w:r>
+        <w:rPr>
+          <w:rStyle w:val="af"/>
+        </w:rPr>
+        <w:t xml:space="preserve"> </w:t>
+      </w:r>
+      <w:r>
+        <w:rPr>
+          <w:rStyle w:val="af"/>
+        </w:rPr>
+        <w:t>матриц</w:t>
       </w:r>
       <w:r>
         <w:rPr>
@@ -13691,7 +13693,7 @@
         <w:rPr>
           <w:rStyle w:val="af"/>
         </w:rPr>
-        <w:t>которым</w:t>
+        <w:t>которую</w:t>
       </w:r>
       <w:r>
         <w:rPr>
@@ -13703,7 +13705,7 @@
         <w:rPr>
           <w:rStyle w:val="af"/>
         </w:rPr>
-        <w:t>будет</w:t>
+        <w:t>необходимо</w:t>
       </w:r>
       <w:r>
         <w:rPr>
@@ -13715,7 +13717,7 @@
         <w:rPr>
           <w:rStyle w:val="af"/>
         </w:rPr>
-        <w:t>обозначена</w:t>
+        <w:t>записать</w:t>
       </w:r>
       <w:r>
         <w:rPr>
@@ -13727,19 +13729,7 @@
         <w:rPr>
           <w:rStyle w:val="af"/>
         </w:rPr>
-        <w:t>пара</w:t>
-      </w:r>
-      <w:r>
-        <w:rPr>
-          <w:rStyle w:val="af"/>
-        </w:rPr>
-        <w:t xml:space="preserve">, </w:t>
-      </w:r>
-      <w:r>
-        <w:rPr>
-          <w:rStyle w:val="af"/>
-        </w:rPr>
-        <w:t>записываемая</w:t>
+        <w:t>в</w:t>
       </w:r>
       <w:r>
         <w:rPr>
@@ -13751,171 +13741,7 @@
         <w:rPr>
           <w:rStyle w:val="af"/>
         </w:rPr>
-        <w:t>в</w:t>
-      </w:r>
-      <w:r>
-        <w:rPr>
-          <w:rStyle w:val="af"/>
-        </w:rPr>
-        <w:t xml:space="preserve"> </w:t>
-      </w:r>
-      <w:r>
-        <w:rPr>
-          <w:rStyle w:val="af"/>
-        </w:rPr>
-        <w:t>файл</w:t>
-      </w:r>
-      <w:r>
-        <w:rPr>
-          <w:rStyle w:val="af"/>
-        </w:rPr>
-        <w:t xml:space="preserve">; </w:t>
-      </w:r>
-      <w:r>
-        <w:rPr>
-          <w:rStyle w:val="ae"/>
-        </w:rPr>
-        <w:t>*</w:t>
-      </w:r>
-      <w:r>
-        <w:rPr>
-          <w:rStyle w:val="ae"/>
-          <w:lang w:val="en-US"/>
-        </w:rPr>
-        <w:t>res</w:t>
-      </w:r>
-      <w:r>
-        <w:rPr>
-          <w:rStyle w:val="ae"/>
-        </w:rPr>
-        <w:t>1, *</w:t>
-      </w:r>
-      <w:r>
-        <w:rPr>
-          <w:rStyle w:val="ae"/>
-          <w:lang w:val="en-US"/>
-        </w:rPr>
-        <w:t>res</w:t>
-      </w:r>
-      <w:r>
-        <w:rPr>
-          <w:rStyle w:val="ae"/>
-        </w:rPr>
-        <w:t xml:space="preserve">2 </w:t>
-      </w:r>
-      <w:r>
-        <w:rPr>
-          <w:rStyle w:val="af"/>
-        </w:rPr>
-        <w:t xml:space="preserve">- </w:t>
-      </w:r>
-      <w:r>
-        <w:rPr>
-          <w:rStyle w:val="af"/>
-        </w:rPr>
-        <w:t>указатели</w:t>
-      </w:r>
-      <w:r>
-        <w:rPr>
-          <w:rStyle w:val="af"/>
-        </w:rPr>
-        <w:t xml:space="preserve"> </w:t>
-      </w:r>
-      <w:r>
-        <w:rPr>
-          <w:rStyle w:val="af"/>
-        </w:rPr>
-        <w:t>на</w:t>
-      </w:r>
-      <w:r>
-        <w:rPr>
-          <w:rStyle w:val="af"/>
-        </w:rPr>
-        <w:t xml:space="preserve"> </w:t>
-      </w:r>
-      <w:r>
-        <w:rPr>
-          <w:rStyle w:val="af"/>
-        </w:rPr>
-        <w:t>пару</w:t>
-      </w:r>
-      <w:r>
-        <w:rPr>
-          <w:rStyle w:val="af"/>
-        </w:rPr>
-        <w:t xml:space="preserve"> </w:t>
-      </w:r>
-      <w:r>
-        <w:rPr>
-          <w:rStyle w:val="af"/>
-        </w:rPr>
-        <w:t>матриц</w:t>
-      </w:r>
-      <w:r>
-        <w:rPr>
-          <w:rStyle w:val="af"/>
-        </w:rPr>
-        <w:t xml:space="preserve">, </w:t>
-      </w:r>
-      <w:r>
-        <w:rPr>
-          <w:rStyle w:val="af"/>
-        </w:rPr>
-        <w:t>которую</w:t>
-      </w:r>
-      <w:r>
-        <w:rPr>
-          <w:rStyle w:val="af"/>
-        </w:rPr>
-        <w:t xml:space="preserve"> </w:t>
-      </w:r>
-      <w:r>
-        <w:rPr>
-          <w:rStyle w:val="af"/>
-        </w:rPr>
-        <w:t>необходимо</w:t>
-      </w:r>
-      <w:r>
-        <w:rPr>
-          <w:rStyle w:val="af"/>
-        </w:rPr>
-        <w:t xml:space="preserve"> </w:t>
-      </w:r>
-      <w:r>
-        <w:rPr>
-          <w:rStyle w:val="af"/>
-        </w:rPr>
-        <w:t>записать</w:t>
-      </w:r>
-      <w:r>
-        <w:rPr>
-          <w:rStyle w:val="af"/>
-        </w:rPr>
-        <w:t xml:space="preserve"> </w:t>
-      </w:r>
-      <w:r>
-        <w:rPr>
-          <w:rStyle w:val="af"/>
-        </w:rPr>
-        <w:t>в</w:t>
-      </w:r>
-      <w:r>
-        <w:rPr>
-          <w:rStyle w:val="af"/>
-        </w:rPr>
-        <w:t xml:space="preserve"> </w:t>
-      </w:r>
-      <w:r>
-        <w:rPr>
-          <w:rStyle w:val="af"/>
-        </w:rPr>
-        <w:t>файл</w:t>
-      </w:r>
-      <w:r>
-        <w:rPr>
-          <w:rStyle w:val="af"/>
-        </w:rPr>
-        <w:t>.</w:t>
+        <w:t>файл.</w:t>
       </w:r>
     </w:p>
     <w:p>
@@ -14581,7 +14407,6 @@
           <w:sz w:val="24"/>
           <w:lang w:val="en-US"/>
         </w:rPr>
-        <w:lastRenderedPageBreak/>
         <w:t xml:space="preserve">    (*matrices) &lt;&lt; "</w:t>
       </w:r>
       <w:r>
@@ -14679,6 +14504,7 @@
           <w:sz w:val="24"/>
           <w:lang w:val="en-US"/>
         </w:rPr>
+        <w:lastRenderedPageBreak/>
         <w:t xml:space="preserve">    </w:t>
       </w:r>
       <w:r>
@@ -14932,6 +14758,7 @@
           <w:iCs/>
           <w:color w:val="000000"/>
           <w:szCs w:val="28"/>
+          <w:lang w:val="en-US"/>
         </w:rPr>
         <w:t xml:space="preserve"> </w:t>
       </w:r>
@@ -14948,6 +14775,7 @@
           <w:iCs/>
           <w:color w:val="000000"/>
           <w:szCs w:val="28"/>
+          <w:lang w:val="en-US"/>
         </w:rPr>
         <w:t xml:space="preserve"> </w:t>
       </w:r>
@@ -14964,6 +14792,7 @@
           <w:iCs/>
           <w:color w:val="000000"/>
           <w:szCs w:val="28"/>
+          <w:lang w:val="en-US"/>
         </w:rPr>
         <w:t xml:space="preserve"> </w:t>
       </w:r>
@@ -14977,6 +14806,7 @@
       <w:r>
         <w:rPr>
           <w:rStyle w:val="ae"/>
+          <w:lang w:val="en-US"/>
         </w:rPr>
         <w:t>_</w:t>
       </w:r>
@@ -14990,6 +14820,7 @@
       <w:r>
         <w:rPr>
           <w:rStyle w:val="ae"/>
+          <w:lang w:val="en-US"/>
         </w:rPr>
         <w:t>_</w:t>
       </w:r>
@@ -15003,6 +14834,7 @@
       <w:r>
         <w:rPr>
           <w:rStyle w:val="af"/>
+          <w:lang w:val="en-US"/>
         </w:rPr>
         <w:t xml:space="preserve">. </w:t>
       </w:r>
@@ -15240,55 +15072,3417 @@
     <w:p>
       <w:pPr>
         <w:pStyle w:val="HTML"/>
-        <w:spacing w:line="244" w:lineRule="atLeast"/>
-        <w:rPr>
+        <w:spacing w:line="360" w:lineRule="auto"/>
+        <w:rPr>
+          <w:rStyle w:val="af"/>
+          <w:lang w:val="en-US"/>
+        </w:rPr>
+      </w:pPr>
+      <w:r>
+        <w:rPr>
+          <w:i/>
+          <w:iCs/>
           <w:color w:val="333333"/>
-          <w:lang w:val="en-US"/>
-        </w:rPr>
-      </w:pPr>
+          <w:sz w:val="24"/>
+          <w:lang w:val="en-US"/>
+        </w:rPr>
+        <w:t>*</w:t>
+      </w:r>
+      <w:r>
+        <w:rPr>
+          <w:i/>
+          <w:iCs/>
+          <w:color w:val="333333"/>
+          <w:sz w:val="24"/>
+          <w:lang w:val="en-US"/>
+        </w:rPr>
+        <w:t>knownDuplicates</w:t>
+      </w:r>
+      <w:r>
+        <w:rPr>
+          <w:i/>
+          <w:iCs/>
+          <w:color w:val="333333"/>
+          <w:sz w:val="24"/>
+          <w:lang w:val="en-US"/>
+        </w:rPr>
+        <w:t xml:space="preserve"> </w:t>
+      </w:r>
+      <w:r>
+        <w:rPr>
+          <w:rStyle w:val="af"/>
+          <w:lang w:val="en-US"/>
+        </w:rPr>
+        <w:t xml:space="preserve">– </w:t>
+      </w:r>
+      <w:r>
+        <w:rPr>
+          <w:rStyle w:val="af"/>
+        </w:rPr>
+        <w:t>ссылка</w:t>
+      </w:r>
+      <w:r>
+        <w:rPr>
+          <w:rStyle w:val="af"/>
+          <w:lang w:val="en-US"/>
+        </w:rPr>
+        <w:t xml:space="preserve"> </w:t>
+      </w:r>
+      <w:r>
+        <w:rPr>
+          <w:rStyle w:val="af"/>
+        </w:rPr>
+        <w:t>на</w:t>
+      </w:r>
+      <w:r>
+        <w:rPr>
+          <w:rStyle w:val="af"/>
+          <w:lang w:val="en-US"/>
+        </w:rPr>
+        <w:t xml:space="preserve"> </w:t>
+      </w:r>
+      <w:r>
+        <w:rPr>
+          <w:rStyle w:val="af"/>
+        </w:rPr>
+        <w:t>поток</w:t>
+      </w:r>
+      <w:r>
+        <w:rPr>
+          <w:rStyle w:val="af"/>
+          <w:lang w:val="en-US"/>
+        </w:rPr>
+        <w:t xml:space="preserve"> </w:t>
+      </w:r>
+      <w:r>
+        <w:rPr>
+          <w:rStyle w:val="af"/>
+        </w:rPr>
+        <w:t>для</w:t>
+      </w:r>
+      <w:r>
+        <w:rPr>
+          <w:rStyle w:val="af"/>
+          <w:lang w:val="en-US"/>
+        </w:rPr>
+        <w:t xml:space="preserve"> </w:t>
+      </w:r>
+      <w:r>
+        <w:rPr>
+          <w:rStyle w:val="af"/>
+        </w:rPr>
+        <w:t>записи</w:t>
+      </w:r>
+      <w:r>
+        <w:rPr>
+          <w:rStyle w:val="af"/>
+          <w:lang w:val="en-US"/>
+        </w:rPr>
+        <w:t xml:space="preserve"> </w:t>
+      </w:r>
+      <w:r>
+        <w:rPr>
+          <w:rStyle w:val="af"/>
+        </w:rPr>
+        <w:t>в</w:t>
+      </w:r>
+      <w:r>
+        <w:rPr>
+          <w:rStyle w:val="af"/>
+          <w:lang w:val="en-US"/>
+        </w:rPr>
+        <w:t xml:space="preserve"> </w:t>
+      </w:r>
+      <w:r>
+        <w:rPr>
+          <w:rStyle w:val="af"/>
+        </w:rPr>
+        <w:t>файл</w:t>
+      </w:r>
+      <w:r>
+        <w:rPr>
+          <w:rStyle w:val="af"/>
+          <w:lang w:val="en-US"/>
+        </w:rPr>
+        <w:t xml:space="preserve"> </w:t>
+      </w:r>
+      <w:r>
+        <w:rPr>
+          <w:rStyle w:val="af"/>
+          <w:lang w:val="en-US"/>
+        </w:rPr>
+        <w:t>knownDuplicates</w:t>
+      </w:r>
+      <w:r>
+        <w:rPr>
+          <w:rStyle w:val="af"/>
+          <w:lang w:val="en-US"/>
+        </w:rPr>
+        <w:t>.</w:t>
+      </w:r>
+      <w:r>
+        <w:rPr>
+          <w:rStyle w:val="af"/>
+          <w:lang w:val="en-US"/>
+        </w:rPr>
+        <w:t>txt</w:t>
+      </w:r>
+      <w:r>
+        <w:rPr>
+          <w:rStyle w:val="af"/>
+          <w:lang w:val="en-US"/>
+        </w:rPr>
+        <w:t xml:space="preserve">; </w:t>
+      </w:r>
+      <w:r>
+        <w:rPr>
+          <w:rStyle w:val="ae"/>
+          <w:lang w:val="en-US"/>
+        </w:rPr>
+        <w:t>*</w:t>
+      </w:r>
+      <w:r>
+        <w:rPr>
+          <w:rStyle w:val="ae"/>
+          <w:lang w:val="en-US"/>
+        </w:rPr>
+        <w:t>res</w:t>
+      </w:r>
+      <w:r>
+        <w:rPr>
+          <w:rStyle w:val="ae"/>
+          <w:lang w:val="en-US"/>
+        </w:rPr>
+        <w:t>1, *</w:t>
+      </w:r>
+      <w:r>
+        <w:rPr>
+          <w:rStyle w:val="ae"/>
+          <w:lang w:val="en-US"/>
+        </w:rPr>
+        <w:t>res</w:t>
+      </w:r>
+      <w:r>
+        <w:rPr>
+          <w:rStyle w:val="ae"/>
+          <w:lang w:val="en-US"/>
+        </w:rPr>
+        <w:t>2</w:t>
+      </w:r>
+      <w:r>
+        <w:rPr>
+          <w:rStyle w:val="ae"/>
+          <w:lang w:val="en-US"/>
+        </w:rPr>
+        <w:t xml:space="preserve">, </w:t>
+      </w:r>
+      <w:r>
+        <w:rPr>
+          <w:rStyle w:val="ae"/>
+          <w:lang w:val="en-US"/>
+        </w:rPr>
+        <w:t xml:space="preserve">pairHeader </w:t>
+      </w:r>
+      <w:r>
+        <w:rPr>
+          <w:rStyle w:val="af"/>
+        </w:rPr>
+        <w:t>и</w:t>
+      </w:r>
+      <w:r>
+        <w:rPr>
+          <w:rStyle w:val="af"/>
+          <w:lang w:val="en-US"/>
+        </w:rPr>
+        <w:t xml:space="preserve"> </w:t>
+      </w:r>
+      <w:r>
+        <w:rPr>
+          <w:rStyle w:val="ae"/>
+          <w:lang w:val="en-US"/>
+        </w:rPr>
+        <w:t>*</w:t>
+      </w:r>
+      <w:r>
+        <w:rPr>
+          <w:rStyle w:val="ae"/>
+          <w:lang w:val="en-US"/>
+        </w:rPr>
+        <w:t xml:space="preserve">matrices </w:t>
+      </w:r>
+      <w:r>
+        <w:rPr>
+          <w:rStyle w:val="af"/>
+        </w:rPr>
+        <w:t>те</w:t>
+      </w:r>
+      <w:r>
+        <w:rPr>
+          <w:rStyle w:val="af"/>
+          <w:lang w:val="en-US"/>
+        </w:rPr>
+        <w:t xml:space="preserve"> </w:t>
+      </w:r>
+      <w:r>
+        <w:rPr>
+          <w:rStyle w:val="af"/>
+        </w:rPr>
+        <w:t>же</w:t>
+      </w:r>
+      <w:r>
+        <w:rPr>
+          <w:rStyle w:val="af"/>
+          <w:lang w:val="en-US"/>
+        </w:rPr>
+        <w:t xml:space="preserve">, </w:t>
+      </w:r>
+      <w:r>
+        <w:rPr>
+          <w:rStyle w:val="af"/>
+        </w:rPr>
+        <w:t>что</w:t>
+      </w:r>
+      <w:r>
+        <w:rPr>
+          <w:rStyle w:val="af"/>
+          <w:lang w:val="en-US"/>
+        </w:rPr>
+        <w:t xml:space="preserve"> </w:t>
+      </w:r>
+      <w:r>
+        <w:rPr>
+          <w:rStyle w:val="af"/>
+        </w:rPr>
+        <w:t>и</w:t>
+      </w:r>
+      <w:r>
+        <w:rPr>
+          <w:rStyle w:val="af"/>
+          <w:lang w:val="en-US"/>
+        </w:rPr>
+        <w:t xml:space="preserve"> </w:t>
+      </w:r>
+      <w:r>
+        <w:rPr>
+          <w:rStyle w:val="af"/>
+        </w:rPr>
+        <w:t>для</w:t>
+      </w:r>
+      <w:r>
+        <w:rPr>
+          <w:rStyle w:val="af"/>
+          <w:lang w:val="en-US"/>
+        </w:rPr>
+        <w:t xml:space="preserve"> </w:t>
+      </w:r>
+      <w:r>
+        <w:rPr>
+          <w:rStyle w:val="af"/>
+        </w:rPr>
+        <w:t>функции</w:t>
+      </w:r>
+      <w:r>
+        <w:rPr>
+          <w:rStyle w:val="af"/>
+          <w:lang w:val="en-US"/>
+        </w:rPr>
+        <w:t xml:space="preserve"> </w:t>
+      </w:r>
+      <w:r>
+        <w:rPr>
+          <w:rStyle w:val="ae"/>
+          <w:lang w:val="en-US"/>
+        </w:rPr>
+        <w:t>print_to_file</w:t>
+      </w:r>
+      <w:r>
+        <w:rPr>
+          <w:rStyle w:val="af"/>
+          <w:lang w:val="en-US"/>
+        </w:rPr>
+        <w:t>.</w:t>
+      </w:r>
     </w:p>
     <w:p>
       <w:pPr>
-        <w:pStyle w:val="ab"/>
+        <w:pStyle w:val="HTML"/>
         <w:spacing w:line="360" w:lineRule="auto"/>
         <w:rPr>
           <w:rStyle w:val="af"/>
-          <w:lang w:val="en-US"/>
-        </w:rPr>
-      </w:pPr>
+        </w:rPr>
+      </w:pPr>
+      <w:r>
+        <w:rPr>
+          <w:rStyle w:val="af"/>
+        </w:rPr>
+        <w:t xml:space="preserve">Сначала создаём переменные, в которые будем впоследствии записывать название и матрицы каждой пары, с которой будет сравниваться пара </w:t>
+      </w:r>
+      <w:r>
+        <w:rPr>
+          <w:rStyle w:val="ae"/>
+        </w:rPr>
+        <w:t>*</w:t>
+      </w:r>
+      <w:r>
+        <w:rPr>
+          <w:rStyle w:val="ae"/>
+          <w:lang w:val="en-US"/>
+        </w:rPr>
+        <w:t>res</w:t>
+      </w:r>
+      <w:r>
+        <w:rPr>
+          <w:rStyle w:val="ae"/>
+        </w:rPr>
+        <w:t>1, *</w:t>
+      </w:r>
+      <w:r>
+        <w:rPr>
+          <w:rStyle w:val="ae"/>
+          <w:lang w:val="en-US"/>
+        </w:rPr>
+        <w:t>res</w:t>
+      </w:r>
+      <w:r>
+        <w:rPr>
+          <w:rStyle w:val="ae"/>
+        </w:rPr>
+        <w:t>2</w:t>
+      </w:r>
+      <w:r>
+        <w:rPr>
+          <w:rStyle w:val="af"/>
+        </w:rPr>
+        <w:t>:</w:t>
+      </w:r>
     </w:p>
     <w:p>
       <w:pPr>
-        <w:rPr>
-          <w:rStyle w:val="ae"/>
-          <w:rFonts w:ascii="Times New Roman" w:hAnsi="Times New Roman"/>
-          <w:i w:val="0"/>
-          <w:color w:val="auto"/>
-          <w:sz w:val="28"/>
-          <w:szCs w:val="24"/>
-          <w:lang w:val="en-US"/>
-        </w:rPr>
-      </w:pPr>
+        <w:tabs>
+          <w:tab w:val="left" w:pos="916"/>
+          <w:tab w:val="left" w:pos="1832"/>
+          <w:tab w:val="left" w:pos="2748"/>
+          <w:tab w:val="left" w:pos="3664"/>
+          <w:tab w:val="left" w:pos="4580"/>
+          <w:tab w:val="left" w:pos="5496"/>
+          <w:tab w:val="left" w:pos="6412"/>
+          <w:tab w:val="left" w:pos="7328"/>
+          <w:tab w:val="left" w:pos="8244"/>
+          <w:tab w:val="left" w:pos="9160"/>
+          <w:tab w:val="left" w:pos="10076"/>
+          <w:tab w:val="left" w:pos="10992"/>
+          <w:tab w:val="left" w:pos="11908"/>
+          <w:tab w:val="left" w:pos="12824"/>
+          <w:tab w:val="left" w:pos="13740"/>
+          <w:tab w:val="left" w:pos="14656"/>
+        </w:tabs>
+        <w:jc w:val="left"/>
+        <w:rPr>
+          <w:rFonts w:ascii="Courier New" w:hAnsi="Courier New" w:cs="Courier New"/>
+          <w:i/>
+          <w:iCs/>
+          <w:color w:val="333333"/>
+          <w:sz w:val="24"/>
+          <w:lang w:val="en-US"/>
+        </w:rPr>
+      </w:pPr>
+      <w:r>
+        <w:rPr>
+          <w:rFonts w:ascii="Courier New" w:hAnsi="Courier New" w:cs="Courier New"/>
+          <w:i/>
+          <w:iCs/>
+          <w:color w:val="333333"/>
+          <w:sz w:val="24"/>
+          <w:lang w:val="en-US"/>
+        </w:rPr>
+        <w:t>string comparedPairHeader;</w:t>
+      </w:r>
     </w:p>
     <w:p>
       <w:pPr>
-        <w:spacing w:line="360" w:lineRule="auto"/>
-        <w:rPr>
-          <w:iCs/>
-          <w:color w:val="000000"/>
-          <w:szCs w:val="28"/>
-          <w:lang w:val="en-US"/>
-        </w:rPr>
-      </w:pPr>
+        <w:tabs>
+          <w:tab w:val="left" w:pos="916"/>
+          <w:tab w:val="left" w:pos="1832"/>
+          <w:tab w:val="left" w:pos="2748"/>
+          <w:tab w:val="left" w:pos="3664"/>
+          <w:tab w:val="left" w:pos="4580"/>
+          <w:tab w:val="left" w:pos="5496"/>
+          <w:tab w:val="left" w:pos="6412"/>
+          <w:tab w:val="left" w:pos="7328"/>
+          <w:tab w:val="left" w:pos="8244"/>
+          <w:tab w:val="left" w:pos="9160"/>
+          <w:tab w:val="left" w:pos="10076"/>
+          <w:tab w:val="left" w:pos="10992"/>
+          <w:tab w:val="left" w:pos="11908"/>
+          <w:tab w:val="left" w:pos="12824"/>
+          <w:tab w:val="left" w:pos="13740"/>
+          <w:tab w:val="left" w:pos="14656"/>
+        </w:tabs>
+        <w:jc w:val="left"/>
+        <w:rPr>
+          <w:rFonts w:ascii="Courier New" w:hAnsi="Courier New" w:cs="Courier New"/>
+          <w:i/>
+          <w:iCs/>
+          <w:color w:val="333333"/>
+          <w:sz w:val="24"/>
+          <w:lang w:val="en-US"/>
+        </w:rPr>
+      </w:pPr>
+      <w:r>
+        <w:rPr>
+          <w:rFonts w:ascii="Courier New" w:hAnsi="Courier New" w:cs="Courier New"/>
+          <w:i/>
+          <w:iCs/>
+          <w:color w:val="333333"/>
+          <w:sz w:val="24"/>
+          <w:lang w:val="en-US"/>
+        </w:rPr>
+        <w:t>vector&lt;vector&lt;</w:t>
+      </w:r>
+      <w:r>
+        <w:rPr>
+          <w:rFonts w:ascii="Courier New" w:hAnsi="Courier New" w:cs="Courier New"/>
+          <w:b/>
+          <w:bCs/>
+          <w:i/>
+          <w:iCs/>
+          <w:color w:val="333333"/>
+          <w:sz w:val="24"/>
+          <w:lang w:val="en-US"/>
+        </w:rPr>
+        <w:t>int</w:t>
+      </w:r>
+      <w:r>
+        <w:rPr>
+          <w:rFonts w:ascii="Courier New" w:hAnsi="Courier New" w:cs="Courier New"/>
+          <w:i/>
+          <w:iCs/>
+          <w:color w:val="333333"/>
+          <w:sz w:val="24"/>
+          <w:lang w:val="en-US"/>
+        </w:rPr>
+        <w:t>&gt;&gt; comparedM1(N, vector&lt;</w:t>
+      </w:r>
+      <w:r>
+        <w:rPr>
+          <w:rFonts w:ascii="Courier New" w:hAnsi="Courier New" w:cs="Courier New"/>
+          <w:b/>
+          <w:bCs/>
+          <w:i/>
+          <w:iCs/>
+          <w:color w:val="333333"/>
+          <w:sz w:val="24"/>
+          <w:lang w:val="en-US"/>
+        </w:rPr>
+        <w:t>int</w:t>
+      </w:r>
+      <w:r>
+        <w:rPr>
+          <w:rFonts w:ascii="Courier New" w:hAnsi="Courier New" w:cs="Courier New"/>
+          <w:i/>
+          <w:iCs/>
+          <w:color w:val="333333"/>
+          <w:sz w:val="24"/>
+          <w:lang w:val="en-US"/>
+        </w:rPr>
+        <w:t>&gt;(N));</w:t>
+      </w:r>
     </w:p>
     <w:p>
       <w:pPr>
+        <w:tabs>
+          <w:tab w:val="left" w:pos="916"/>
+          <w:tab w:val="left" w:pos="1832"/>
+          <w:tab w:val="left" w:pos="2748"/>
+          <w:tab w:val="left" w:pos="3664"/>
+          <w:tab w:val="left" w:pos="4580"/>
+          <w:tab w:val="left" w:pos="5496"/>
+          <w:tab w:val="left" w:pos="6412"/>
+          <w:tab w:val="left" w:pos="7328"/>
+          <w:tab w:val="left" w:pos="8244"/>
+          <w:tab w:val="left" w:pos="9160"/>
+          <w:tab w:val="left" w:pos="10076"/>
+          <w:tab w:val="left" w:pos="10992"/>
+          <w:tab w:val="left" w:pos="11908"/>
+          <w:tab w:val="left" w:pos="12824"/>
+          <w:tab w:val="left" w:pos="13740"/>
+          <w:tab w:val="left" w:pos="14656"/>
+        </w:tabs>
         <w:spacing w:line="360" w:lineRule="auto"/>
-        <w:rPr>
-          <w:iCs/>
-          <w:color w:val="000000"/>
-          <w:szCs w:val="28"/>
-          <w:lang w:val="en-US"/>
+        <w:jc w:val="left"/>
+        <w:rPr>
+          <w:rFonts w:ascii="Courier New" w:hAnsi="Courier New" w:cs="Courier New"/>
+          <w:i/>
+          <w:iCs/>
+          <w:color w:val="333333"/>
+          <w:sz w:val="24"/>
+          <w:lang w:val="en-US"/>
+        </w:rPr>
+      </w:pPr>
+      <w:r>
+        <w:rPr>
+          <w:rFonts w:ascii="Courier New" w:hAnsi="Courier New" w:cs="Courier New"/>
+          <w:i/>
+          <w:iCs/>
+          <w:color w:val="333333"/>
+          <w:sz w:val="24"/>
+          <w:lang w:val="en-US"/>
+        </w:rPr>
+        <w:t>vector&lt;vector&lt;</w:t>
+      </w:r>
+      <w:r>
+        <w:rPr>
+          <w:rFonts w:ascii="Courier New" w:hAnsi="Courier New" w:cs="Courier New"/>
+          <w:b/>
+          <w:bCs/>
+          <w:i/>
+          <w:iCs/>
+          <w:color w:val="333333"/>
+          <w:sz w:val="24"/>
+          <w:lang w:val="en-US"/>
+        </w:rPr>
+        <w:t>int</w:t>
+      </w:r>
+      <w:r>
+        <w:rPr>
+          <w:rFonts w:ascii="Courier New" w:hAnsi="Courier New" w:cs="Courier New"/>
+          <w:i/>
+          <w:iCs/>
+          <w:color w:val="333333"/>
+          <w:sz w:val="24"/>
+          <w:lang w:val="en-US"/>
+        </w:rPr>
+        <w:t>&gt;&gt; comparedM2(N, vector&lt;</w:t>
+      </w:r>
+      <w:r>
+        <w:rPr>
+          <w:rFonts w:ascii="Courier New" w:hAnsi="Courier New" w:cs="Courier New"/>
+          <w:b/>
+          <w:bCs/>
+          <w:i/>
+          <w:iCs/>
+          <w:color w:val="333333"/>
+          <w:sz w:val="24"/>
+          <w:lang w:val="en-US"/>
+        </w:rPr>
+        <w:t>int</w:t>
+      </w:r>
+      <w:r>
+        <w:rPr>
+          <w:rFonts w:ascii="Courier New" w:hAnsi="Courier New" w:cs="Courier New"/>
+          <w:i/>
+          <w:iCs/>
+          <w:color w:val="333333"/>
+          <w:sz w:val="24"/>
+          <w:lang w:val="en-US"/>
+        </w:rPr>
+        <w:t>&gt;(N));</w:t>
+      </w:r>
+    </w:p>
+    <w:p>
+      <w:pPr>
+        <w:tabs>
+          <w:tab w:val="left" w:pos="916"/>
+          <w:tab w:val="left" w:pos="1832"/>
+          <w:tab w:val="left" w:pos="2748"/>
+          <w:tab w:val="left" w:pos="3664"/>
+          <w:tab w:val="left" w:pos="4580"/>
+          <w:tab w:val="left" w:pos="5496"/>
+          <w:tab w:val="left" w:pos="6412"/>
+          <w:tab w:val="left" w:pos="7328"/>
+          <w:tab w:val="left" w:pos="8244"/>
+          <w:tab w:val="left" w:pos="9160"/>
+          <w:tab w:val="left" w:pos="10076"/>
+          <w:tab w:val="left" w:pos="10992"/>
+          <w:tab w:val="left" w:pos="11908"/>
+          <w:tab w:val="left" w:pos="12824"/>
+          <w:tab w:val="left" w:pos="13740"/>
+          <w:tab w:val="left" w:pos="14656"/>
+        </w:tabs>
+        <w:spacing w:line="360" w:lineRule="auto"/>
+        <w:rPr>
+          <w:rStyle w:val="af"/>
+        </w:rPr>
+      </w:pPr>
+      <w:r>
+        <w:rPr>
+          <w:rStyle w:val="af"/>
+        </w:rPr>
+        <w:t>Создаём</w:t>
+      </w:r>
+      <w:r>
+        <w:rPr>
+          <w:rStyle w:val="af"/>
+        </w:rPr>
+        <w:t xml:space="preserve"> </w:t>
+      </w:r>
+      <w:r>
+        <w:rPr>
+          <w:rStyle w:val="af"/>
+        </w:rPr>
+        <w:t>переменную</w:t>
+      </w:r>
+      <w:r>
+        <w:rPr>
+          <w:rStyle w:val="af"/>
+        </w:rPr>
+        <w:t xml:space="preserve"> </w:t>
+      </w:r>
+      <w:r>
+        <w:rPr>
+          <w:rStyle w:val="af"/>
+        </w:rPr>
+        <w:t>типа</w:t>
+      </w:r>
+      <w:r>
+        <w:rPr>
+          <w:rStyle w:val="af"/>
+        </w:rPr>
+        <w:t xml:space="preserve"> </w:t>
+      </w:r>
+      <w:r>
+        <w:rPr>
+          <w:rFonts w:ascii="Courier New" w:hAnsi="Courier New" w:cs="Courier New"/>
+          <w:b/>
+          <w:bCs/>
+          <w:i/>
+          <w:iCs/>
+          <w:color w:val="333333"/>
+          <w:sz w:val="24"/>
+          <w:lang w:val="en-US"/>
+        </w:rPr>
+        <w:t>bool</w:t>
+      </w:r>
+      <w:r>
+        <w:rPr>
+          <w:rStyle w:val="af"/>
+        </w:rPr>
+        <w:t>,</w:t>
+      </w:r>
+      <w:r>
+        <w:rPr>
+          <w:rStyle w:val="af"/>
+        </w:rPr>
+        <w:t xml:space="preserve"> в которую будет записываться результат сравнения</w:t>
+      </w:r>
+      <w:r>
+        <w:rPr>
+          <w:rStyle w:val="af"/>
+        </w:rPr>
+        <w:t xml:space="preserve"> с каждой отдельной парой</w:t>
+      </w:r>
+      <w:r>
+        <w:rPr>
+          <w:rStyle w:val="af"/>
+        </w:rPr>
+        <w:t>:</w:t>
+      </w:r>
+    </w:p>
+    <w:p>
+      <w:pPr>
+        <w:tabs>
+          <w:tab w:val="left" w:pos="916"/>
+          <w:tab w:val="left" w:pos="1832"/>
+          <w:tab w:val="left" w:pos="2748"/>
+          <w:tab w:val="left" w:pos="3664"/>
+          <w:tab w:val="left" w:pos="4580"/>
+          <w:tab w:val="left" w:pos="5496"/>
+          <w:tab w:val="left" w:pos="6412"/>
+          <w:tab w:val="left" w:pos="7328"/>
+          <w:tab w:val="left" w:pos="8244"/>
+          <w:tab w:val="left" w:pos="9160"/>
+          <w:tab w:val="left" w:pos="10076"/>
+          <w:tab w:val="left" w:pos="10992"/>
+          <w:tab w:val="left" w:pos="11908"/>
+          <w:tab w:val="left" w:pos="12824"/>
+          <w:tab w:val="left" w:pos="13740"/>
+          <w:tab w:val="left" w:pos="14656"/>
+        </w:tabs>
+        <w:spacing w:line="360" w:lineRule="auto"/>
+        <w:jc w:val="left"/>
+        <w:rPr>
+          <w:rFonts w:ascii="Courier New" w:hAnsi="Courier New" w:cs="Courier New"/>
+          <w:i/>
+          <w:iCs/>
+          <w:color w:val="333333"/>
+          <w:sz w:val="24"/>
+        </w:rPr>
+      </w:pPr>
+      <w:r>
+        <w:rPr>
+          <w:rFonts w:ascii="Courier New" w:hAnsi="Courier New" w:cs="Courier New"/>
+          <w:b/>
+          <w:bCs/>
+          <w:i/>
+          <w:iCs/>
+          <w:color w:val="333333"/>
+          <w:sz w:val="24"/>
+          <w:lang w:val="en-US"/>
+        </w:rPr>
+        <w:t>bool</w:t>
+      </w:r>
+      <w:r>
+        <w:rPr>
+          <w:rFonts w:ascii="Courier New" w:hAnsi="Courier New" w:cs="Courier New"/>
+          <w:i/>
+          <w:iCs/>
+          <w:color w:val="333333"/>
+          <w:sz w:val="24"/>
+        </w:rPr>
+        <w:t xml:space="preserve"> </w:t>
+      </w:r>
+      <w:r>
+        <w:rPr>
+          <w:rFonts w:ascii="Courier New" w:hAnsi="Courier New" w:cs="Courier New"/>
+          <w:i/>
+          <w:iCs/>
+          <w:color w:val="333333"/>
+          <w:sz w:val="24"/>
+          <w:lang w:val="en-US"/>
+        </w:rPr>
+        <w:t>isDuplicate</w:t>
+      </w:r>
+      <w:r>
+        <w:rPr>
+          <w:rFonts w:ascii="Courier New" w:hAnsi="Courier New" w:cs="Courier New"/>
+          <w:i/>
+          <w:iCs/>
+          <w:color w:val="333333"/>
+          <w:sz w:val="24"/>
+        </w:rPr>
+        <w:t>;</w:t>
+      </w:r>
+    </w:p>
+    <w:p>
+      <w:pPr>
+        <w:tabs>
+          <w:tab w:val="left" w:pos="916"/>
+          <w:tab w:val="left" w:pos="1832"/>
+          <w:tab w:val="left" w:pos="2748"/>
+          <w:tab w:val="left" w:pos="3664"/>
+          <w:tab w:val="left" w:pos="4580"/>
+          <w:tab w:val="left" w:pos="5496"/>
+          <w:tab w:val="left" w:pos="6412"/>
+          <w:tab w:val="left" w:pos="7328"/>
+          <w:tab w:val="left" w:pos="8244"/>
+          <w:tab w:val="left" w:pos="9160"/>
+          <w:tab w:val="left" w:pos="10076"/>
+          <w:tab w:val="left" w:pos="10992"/>
+          <w:tab w:val="left" w:pos="11908"/>
+          <w:tab w:val="left" w:pos="12824"/>
+          <w:tab w:val="left" w:pos="13740"/>
+          <w:tab w:val="left" w:pos="14656"/>
+        </w:tabs>
+        <w:spacing w:line="360" w:lineRule="auto"/>
+        <w:rPr>
+          <w:rStyle w:val="af"/>
+        </w:rPr>
+      </w:pPr>
+      <w:r>
+        <w:rPr>
+          <w:rStyle w:val="af"/>
+        </w:rPr>
+        <w:t xml:space="preserve">Устанавливаем начало файла </w:t>
+      </w:r>
+      <w:r>
+        <w:rPr>
+          <w:rStyle w:val="af"/>
+          <w:lang w:val="en-US"/>
+        </w:rPr>
+        <w:t>matrices</w:t>
+      </w:r>
+      <w:r>
+        <w:rPr>
+          <w:rStyle w:val="af"/>
+        </w:rPr>
+        <w:t>.</w:t>
+      </w:r>
+      <w:r>
+        <w:rPr>
+          <w:rStyle w:val="af"/>
+          <w:lang w:val="en-US"/>
+        </w:rPr>
+        <w:t>txt</w:t>
+      </w:r>
+      <w:r>
+        <w:rPr>
+          <w:rStyle w:val="af"/>
+        </w:rPr>
+        <w:t xml:space="preserve"> в качестве точки, с которой начнётся считывание </w:t>
+      </w:r>
+      <w:r>
+        <w:rPr>
+          <w:rStyle w:val="af"/>
+        </w:rPr>
+        <w:t>пар</w:t>
+      </w:r>
+      <w:r>
+        <w:rPr>
+          <w:rStyle w:val="af"/>
+        </w:rPr>
+        <w:t xml:space="preserve">: </w:t>
+      </w:r>
+    </w:p>
+    <w:p>
+      <w:pPr>
+        <w:tabs>
+          <w:tab w:val="left" w:pos="916"/>
+          <w:tab w:val="left" w:pos="1832"/>
+          <w:tab w:val="left" w:pos="2748"/>
+          <w:tab w:val="left" w:pos="3664"/>
+          <w:tab w:val="left" w:pos="4580"/>
+          <w:tab w:val="left" w:pos="5496"/>
+          <w:tab w:val="left" w:pos="6412"/>
+          <w:tab w:val="left" w:pos="7328"/>
+          <w:tab w:val="left" w:pos="8244"/>
+          <w:tab w:val="left" w:pos="9160"/>
+          <w:tab w:val="left" w:pos="10076"/>
+          <w:tab w:val="left" w:pos="10992"/>
+          <w:tab w:val="left" w:pos="11908"/>
+          <w:tab w:val="left" w:pos="12824"/>
+          <w:tab w:val="left" w:pos="13740"/>
+          <w:tab w:val="left" w:pos="14656"/>
+        </w:tabs>
+        <w:jc w:val="left"/>
+        <w:rPr>
+          <w:rFonts w:ascii="Courier New" w:hAnsi="Courier New" w:cs="Courier New"/>
+          <w:i/>
+          <w:iCs/>
+          <w:color w:val="333333"/>
+          <w:sz w:val="24"/>
+          <w:lang w:val="en-US"/>
+        </w:rPr>
+      </w:pPr>
+      <w:r>
+        <w:rPr>
+          <w:rFonts w:ascii="Courier New" w:hAnsi="Courier New" w:cs="Courier New"/>
+          <w:i/>
+          <w:iCs/>
+          <w:color w:val="333333"/>
+          <w:sz w:val="24"/>
+          <w:lang w:val="en-US"/>
+        </w:rPr>
+        <w:t>(*</w:t>
+      </w:r>
+      <w:r>
+        <w:rPr>
+          <w:rFonts w:ascii="Courier New" w:hAnsi="Courier New" w:cs="Courier New"/>
+          <w:i/>
+          <w:iCs/>
+          <w:color w:val="333333"/>
+          <w:sz w:val="24"/>
+          <w:lang w:val="en-US"/>
+        </w:rPr>
+        <w:t>matrices</w:t>
+      </w:r>
+      <w:r>
+        <w:rPr>
+          <w:rFonts w:ascii="Courier New" w:hAnsi="Courier New" w:cs="Courier New"/>
+          <w:i/>
+          <w:iCs/>
+          <w:color w:val="333333"/>
+          <w:sz w:val="24"/>
+          <w:lang w:val="en-US"/>
+        </w:rPr>
+        <w:t>).</w:t>
+      </w:r>
+      <w:r>
+        <w:rPr>
+          <w:rFonts w:ascii="Courier New" w:hAnsi="Courier New" w:cs="Courier New"/>
+          <w:i/>
+          <w:iCs/>
+          <w:color w:val="333333"/>
+          <w:sz w:val="24"/>
+          <w:lang w:val="en-US"/>
+        </w:rPr>
+        <w:t>clear</w:t>
+      </w:r>
+      <w:r>
+        <w:rPr>
+          <w:rFonts w:ascii="Courier New" w:hAnsi="Courier New" w:cs="Courier New"/>
+          <w:i/>
+          <w:iCs/>
+          <w:color w:val="333333"/>
+          <w:sz w:val="24"/>
+          <w:lang w:val="en-US"/>
+        </w:rPr>
+        <w:t>();</w:t>
+      </w:r>
+    </w:p>
+    <w:p>
+      <w:pPr>
+        <w:tabs>
+          <w:tab w:val="left" w:pos="916"/>
+          <w:tab w:val="left" w:pos="1832"/>
+          <w:tab w:val="left" w:pos="2748"/>
+          <w:tab w:val="left" w:pos="3664"/>
+          <w:tab w:val="left" w:pos="4580"/>
+          <w:tab w:val="left" w:pos="5496"/>
+          <w:tab w:val="left" w:pos="6412"/>
+          <w:tab w:val="left" w:pos="7328"/>
+          <w:tab w:val="left" w:pos="8244"/>
+          <w:tab w:val="left" w:pos="9160"/>
+          <w:tab w:val="left" w:pos="10076"/>
+          <w:tab w:val="left" w:pos="10992"/>
+          <w:tab w:val="left" w:pos="11908"/>
+          <w:tab w:val="left" w:pos="12824"/>
+          <w:tab w:val="left" w:pos="13740"/>
+          <w:tab w:val="left" w:pos="14656"/>
+        </w:tabs>
+        <w:spacing w:line="360" w:lineRule="auto"/>
+        <w:jc w:val="left"/>
+        <w:rPr>
+          <w:rFonts w:ascii="Courier New" w:hAnsi="Courier New" w:cs="Courier New"/>
+          <w:i/>
+          <w:iCs/>
+          <w:color w:val="333333"/>
+          <w:sz w:val="24"/>
+          <w:lang w:val="en-US"/>
+        </w:rPr>
+      </w:pPr>
+      <w:r>
+        <w:rPr>
+          <w:rFonts w:ascii="Courier New" w:hAnsi="Courier New" w:cs="Courier New"/>
+          <w:i/>
+          <w:iCs/>
+          <w:color w:val="333333"/>
+          <w:sz w:val="24"/>
+          <w:lang w:val="en-US"/>
+        </w:rPr>
+        <w:t>(*matrices).seekg(0, ios::beg);</w:t>
+      </w:r>
+    </w:p>
+    <w:p>
+      <w:pPr>
+        <w:tabs>
+          <w:tab w:val="left" w:pos="916"/>
+          <w:tab w:val="left" w:pos="1832"/>
+          <w:tab w:val="left" w:pos="2748"/>
+          <w:tab w:val="left" w:pos="3664"/>
+          <w:tab w:val="left" w:pos="4580"/>
+          <w:tab w:val="left" w:pos="5496"/>
+          <w:tab w:val="left" w:pos="6412"/>
+          <w:tab w:val="left" w:pos="7328"/>
+          <w:tab w:val="left" w:pos="8244"/>
+          <w:tab w:val="left" w:pos="9160"/>
+          <w:tab w:val="left" w:pos="10076"/>
+          <w:tab w:val="left" w:pos="10992"/>
+          <w:tab w:val="left" w:pos="11908"/>
+          <w:tab w:val="left" w:pos="12824"/>
+          <w:tab w:val="left" w:pos="13740"/>
+          <w:tab w:val="left" w:pos="14656"/>
+        </w:tabs>
+        <w:spacing w:line="360" w:lineRule="auto"/>
+        <w:rPr>
+          <w:rStyle w:val="af"/>
+        </w:rPr>
+      </w:pPr>
+      <w:r>
+        <w:rPr>
+          <w:rStyle w:val="af"/>
+        </w:rPr>
+        <w:t xml:space="preserve">В цикле </w:t>
+      </w:r>
+      <w:r>
+        <w:rPr>
+          <w:rFonts w:ascii="Courier New" w:hAnsi="Courier New" w:cs="Courier New"/>
+          <w:b/>
+          <w:bCs/>
+          <w:i/>
+          <w:iCs/>
+          <w:color w:val="333333"/>
+          <w:sz w:val="24"/>
+          <w:lang w:val="en-US"/>
+        </w:rPr>
+        <w:t>while</w:t>
+      </w:r>
+      <w:r>
+        <w:rPr>
+          <w:rFonts w:ascii="Courier New" w:hAnsi="Courier New" w:cs="Courier New"/>
+          <w:b/>
+          <w:bCs/>
+          <w:i/>
+          <w:iCs/>
+          <w:color w:val="333333"/>
+          <w:sz w:val="24"/>
+        </w:rPr>
+        <w:t xml:space="preserve"> </w:t>
+      </w:r>
+      <w:r>
+        <w:rPr>
+          <w:rStyle w:val="af"/>
+        </w:rPr>
+        <w:t>считыва</w:t>
+      </w:r>
+      <w:r>
+        <w:rPr>
+          <w:rStyle w:val="af"/>
+        </w:rPr>
+        <w:t>ются</w:t>
+      </w:r>
+      <w:r>
+        <w:rPr>
+          <w:rStyle w:val="af"/>
+        </w:rPr>
+        <w:t xml:space="preserve"> пары матриц и провод</w:t>
+      </w:r>
+      <w:r>
+        <w:rPr>
+          <w:rStyle w:val="af"/>
+        </w:rPr>
+        <w:t>ится</w:t>
+      </w:r>
+      <w:r>
+        <w:rPr>
+          <w:rStyle w:val="af"/>
+        </w:rPr>
+        <w:t xml:space="preserve"> сравнение.</w:t>
+      </w:r>
+      <w:r>
+        <w:rPr>
+          <w:rStyle w:val="af"/>
+        </w:rPr>
+        <w:t xml:space="preserve"> </w:t>
+      </w:r>
+      <w:r>
+        <w:rPr>
+          <w:rStyle w:val="af"/>
+        </w:rPr>
+        <w:t xml:space="preserve">Записываем название каждой </w:t>
+      </w:r>
+      <w:r>
+        <w:rPr>
+          <w:rStyle w:val="af"/>
+        </w:rPr>
+        <w:t xml:space="preserve">пары в переменную </w:t>
+      </w:r>
+      <w:r>
+        <w:rPr>
+          <w:rStyle w:val="ae"/>
+          <w:lang w:val="en-US"/>
+        </w:rPr>
+        <w:t>comparedPairHeader</w:t>
+      </w:r>
+      <w:r>
+        <w:rPr>
+          <w:rStyle w:val="af"/>
+        </w:rPr>
+        <w:t xml:space="preserve">. Поиск совпадений прекратится, если в </w:t>
+      </w:r>
+      <w:r>
+        <w:rPr>
+          <w:rStyle w:val="ae"/>
+          <w:lang w:val="en-US"/>
+        </w:rPr>
+        <w:t>comparedPairHeader</w:t>
+      </w:r>
+      <w:r>
+        <w:rPr>
+          <w:rStyle w:val="ae"/>
+        </w:rPr>
+        <w:t xml:space="preserve"> </w:t>
+      </w:r>
+      <w:r>
+        <w:rPr>
+          <w:rStyle w:val="af"/>
+        </w:rPr>
+        <w:t>будет записано название пары, для которой</w:t>
+      </w:r>
+      <w:r>
+        <w:rPr>
+          <w:rStyle w:val="af"/>
+        </w:rPr>
+        <w:t xml:space="preserve"> совпадения</w:t>
+      </w:r>
+      <w:r>
+        <w:rPr>
+          <w:rStyle w:val="af"/>
+        </w:rPr>
+        <w:t xml:space="preserve"> ищутся</w:t>
+      </w:r>
+      <w:r>
+        <w:rPr>
+          <w:rStyle w:val="af"/>
+        </w:rPr>
+        <w:t>:</w:t>
+      </w:r>
+    </w:p>
+    <w:p>
+      <w:pPr>
+        <w:tabs>
+          <w:tab w:val="left" w:pos="916"/>
+          <w:tab w:val="left" w:pos="1832"/>
+          <w:tab w:val="left" w:pos="2748"/>
+          <w:tab w:val="left" w:pos="3664"/>
+          <w:tab w:val="left" w:pos="4580"/>
+          <w:tab w:val="left" w:pos="5496"/>
+          <w:tab w:val="left" w:pos="6412"/>
+          <w:tab w:val="left" w:pos="7328"/>
+          <w:tab w:val="left" w:pos="8244"/>
+          <w:tab w:val="left" w:pos="9160"/>
+          <w:tab w:val="left" w:pos="10076"/>
+          <w:tab w:val="left" w:pos="10992"/>
+          <w:tab w:val="left" w:pos="11908"/>
+          <w:tab w:val="left" w:pos="12824"/>
+          <w:tab w:val="left" w:pos="13740"/>
+          <w:tab w:val="left" w:pos="14656"/>
+        </w:tabs>
+        <w:jc w:val="left"/>
+        <w:rPr>
+          <w:rFonts w:ascii="Courier New" w:hAnsi="Courier New" w:cs="Courier New"/>
+          <w:i/>
+          <w:iCs/>
+          <w:color w:val="333333"/>
+          <w:sz w:val="24"/>
+          <w:lang w:val="en-US"/>
+        </w:rPr>
+      </w:pPr>
+      <w:r>
+        <w:rPr>
+          <w:rFonts w:ascii="Courier New" w:hAnsi="Courier New" w:cs="Courier New"/>
+          <w:b/>
+          <w:bCs/>
+          <w:i/>
+          <w:iCs/>
+          <w:color w:val="333333"/>
+          <w:sz w:val="24"/>
+          <w:lang w:val="en-US"/>
+        </w:rPr>
+        <w:t>while</w:t>
+      </w:r>
+      <w:r>
+        <w:rPr>
+          <w:rFonts w:ascii="Courier New" w:hAnsi="Courier New" w:cs="Courier New"/>
+          <w:i/>
+          <w:iCs/>
+          <w:color w:val="333333"/>
+          <w:sz w:val="24"/>
+          <w:lang w:val="en-US"/>
+        </w:rPr>
+        <w:t xml:space="preserve"> (getline((*matrices), comparedPairHeader) &amp;&amp; comparedPairHeader != pairHeader)</w:t>
+      </w:r>
+    </w:p>
+    <w:p>
+      <w:pPr>
+        <w:tabs>
+          <w:tab w:val="left" w:pos="916"/>
+          <w:tab w:val="left" w:pos="1832"/>
+          <w:tab w:val="left" w:pos="2748"/>
+          <w:tab w:val="left" w:pos="3664"/>
+          <w:tab w:val="left" w:pos="4580"/>
+          <w:tab w:val="left" w:pos="5496"/>
+          <w:tab w:val="left" w:pos="6412"/>
+          <w:tab w:val="left" w:pos="7328"/>
+          <w:tab w:val="left" w:pos="8244"/>
+          <w:tab w:val="left" w:pos="9160"/>
+          <w:tab w:val="left" w:pos="10076"/>
+          <w:tab w:val="left" w:pos="10992"/>
+          <w:tab w:val="left" w:pos="11908"/>
+          <w:tab w:val="left" w:pos="12824"/>
+          <w:tab w:val="left" w:pos="13740"/>
+          <w:tab w:val="left" w:pos="14656"/>
+        </w:tabs>
+        <w:spacing w:line="360" w:lineRule="auto"/>
+        <w:rPr>
+          <w:rStyle w:val="af"/>
+        </w:rPr>
+      </w:pPr>
+      <w:r>
+        <w:rPr>
+          <w:rStyle w:val="af"/>
+        </w:rPr>
+        <w:lastRenderedPageBreak/>
+        <w:t>Очередной шаг цикла начинаем с</w:t>
+      </w:r>
+      <w:r>
+        <w:rPr>
+          <w:rStyle w:val="af"/>
+        </w:rPr>
+        <w:t xml:space="preserve"> установки значения </w:t>
+      </w:r>
+      <w:r>
+        <w:rPr>
+          <w:rStyle w:val="ae"/>
+          <w:lang w:val="en-US"/>
+        </w:rPr>
+        <w:t>isDuplicate</w:t>
+      </w:r>
+      <w:r>
+        <w:rPr>
+          <w:rStyle w:val="af"/>
+        </w:rPr>
+        <w:t xml:space="preserve"> (изначально считаем, что рассматриваемая на данном шаге цикла пара является идентичной паре, для которой таковые ищутся) и</w:t>
+      </w:r>
+      <w:r>
+        <w:rPr>
+          <w:rStyle w:val="af"/>
+        </w:rPr>
+        <w:t xml:space="preserve"> считывания пары из файла </w:t>
+      </w:r>
+      <w:r>
+        <w:rPr>
+          <w:rStyle w:val="af"/>
+          <w:lang w:val="en-US"/>
+        </w:rPr>
+        <w:t>matrices</w:t>
+      </w:r>
+      <w:r>
+        <w:rPr>
+          <w:rStyle w:val="af"/>
+        </w:rPr>
+        <w:t>.</w:t>
+      </w:r>
+      <w:r>
+        <w:rPr>
+          <w:rStyle w:val="af"/>
+          <w:lang w:val="en-US"/>
+        </w:rPr>
+        <w:t>txt</w:t>
+      </w:r>
+      <w:r>
+        <w:rPr>
+          <w:rStyle w:val="af"/>
+        </w:rPr>
+        <w:t>:</w:t>
+      </w:r>
+    </w:p>
+    <w:p>
+      <w:pPr>
+        <w:tabs>
+          <w:tab w:val="left" w:pos="916"/>
+          <w:tab w:val="left" w:pos="1832"/>
+          <w:tab w:val="left" w:pos="2748"/>
+          <w:tab w:val="left" w:pos="3664"/>
+          <w:tab w:val="left" w:pos="4580"/>
+          <w:tab w:val="left" w:pos="5496"/>
+          <w:tab w:val="left" w:pos="6412"/>
+          <w:tab w:val="left" w:pos="7328"/>
+          <w:tab w:val="left" w:pos="8244"/>
+          <w:tab w:val="left" w:pos="9160"/>
+          <w:tab w:val="left" w:pos="10076"/>
+          <w:tab w:val="left" w:pos="10992"/>
+          <w:tab w:val="left" w:pos="11908"/>
+          <w:tab w:val="left" w:pos="12824"/>
+          <w:tab w:val="left" w:pos="13740"/>
+          <w:tab w:val="left" w:pos="14656"/>
+        </w:tabs>
+        <w:jc w:val="left"/>
+        <w:rPr>
+          <w:rStyle w:val="ae"/>
+          <w:lang w:val="en-US"/>
+        </w:rPr>
+      </w:pPr>
+      <w:r>
+        <w:rPr>
+          <w:rStyle w:val="ae"/>
+          <w:lang w:val="en-US"/>
+        </w:rPr>
+        <w:t>isDuplicate = true;</w:t>
+      </w:r>
+    </w:p>
+    <w:p>
+      <w:pPr>
+        <w:tabs>
+          <w:tab w:val="left" w:pos="916"/>
+          <w:tab w:val="left" w:pos="1832"/>
+          <w:tab w:val="left" w:pos="2748"/>
+          <w:tab w:val="left" w:pos="3664"/>
+          <w:tab w:val="left" w:pos="4580"/>
+          <w:tab w:val="left" w:pos="5496"/>
+          <w:tab w:val="left" w:pos="6412"/>
+          <w:tab w:val="left" w:pos="7328"/>
+          <w:tab w:val="left" w:pos="8244"/>
+          <w:tab w:val="left" w:pos="9160"/>
+          <w:tab w:val="left" w:pos="10076"/>
+          <w:tab w:val="left" w:pos="10992"/>
+          <w:tab w:val="left" w:pos="11908"/>
+          <w:tab w:val="left" w:pos="12824"/>
+          <w:tab w:val="left" w:pos="13740"/>
+          <w:tab w:val="left" w:pos="14656"/>
+        </w:tabs>
+        <w:spacing w:line="360" w:lineRule="auto"/>
+        <w:jc w:val="left"/>
+        <w:rPr>
+          <w:rStyle w:val="ae"/>
+          <w:lang w:val="en-US"/>
+        </w:rPr>
+      </w:pPr>
+      <w:r>
+        <w:rPr>
+          <w:rStyle w:val="ae"/>
+          <w:lang w:val="en-US"/>
+        </w:rPr>
+        <w:t>read_pair(matrices, &amp;comparedM1, &amp;comparedM2);</w:t>
+      </w:r>
+    </w:p>
+    <w:p>
+      <w:pPr>
+        <w:tabs>
+          <w:tab w:val="left" w:pos="916"/>
+          <w:tab w:val="left" w:pos="1832"/>
+          <w:tab w:val="left" w:pos="2748"/>
+          <w:tab w:val="left" w:pos="3664"/>
+          <w:tab w:val="left" w:pos="4580"/>
+          <w:tab w:val="left" w:pos="5496"/>
+          <w:tab w:val="left" w:pos="6412"/>
+          <w:tab w:val="left" w:pos="7328"/>
+          <w:tab w:val="left" w:pos="8244"/>
+          <w:tab w:val="left" w:pos="9160"/>
+          <w:tab w:val="left" w:pos="10076"/>
+          <w:tab w:val="left" w:pos="10992"/>
+          <w:tab w:val="left" w:pos="11908"/>
+          <w:tab w:val="left" w:pos="12824"/>
+          <w:tab w:val="left" w:pos="13740"/>
+          <w:tab w:val="left" w:pos="14656"/>
+        </w:tabs>
+        <w:spacing w:line="360" w:lineRule="auto"/>
+        <w:rPr>
+          <w:rStyle w:val="af"/>
+        </w:rPr>
+      </w:pPr>
+      <w:r>
+        <w:rPr>
+          <w:rStyle w:val="af"/>
+        </w:rPr>
+        <w:t>Сравниваем пары</w:t>
+      </w:r>
+      <w:r>
+        <w:rPr>
+          <w:rStyle w:val="af"/>
+        </w:rPr>
+        <w:t xml:space="preserve"> и, если хотя бы од</w:t>
+      </w:r>
+      <w:r>
+        <w:rPr>
+          <w:rStyle w:val="af"/>
+        </w:rPr>
+        <w:t>ин</w:t>
+      </w:r>
+      <w:r>
+        <w:rPr>
+          <w:rStyle w:val="af"/>
+        </w:rPr>
+        <w:t xml:space="preserve"> </w:t>
+      </w:r>
+      <w:r>
+        <w:rPr>
+          <w:rStyle w:val="af"/>
+        </w:rPr>
+        <w:t>элемент</w:t>
+      </w:r>
+      <w:r>
+        <w:rPr>
+          <w:rStyle w:val="af"/>
+        </w:rPr>
+        <w:t xml:space="preserve"> с индексом </w:t>
+      </w:r>
+      <w:r>
+        <w:rPr>
+          <w:rStyle w:val="ae"/>
+          <w:lang w:val="en-US"/>
+        </w:rPr>
+        <w:t>i</w:t>
+      </w:r>
+      <w:r>
+        <w:rPr>
+          <w:rStyle w:val="ae"/>
+        </w:rPr>
+        <w:t xml:space="preserve">, </w:t>
+      </w:r>
+      <w:r>
+        <w:rPr>
+          <w:rStyle w:val="ae"/>
+          <w:lang w:val="en-US"/>
+        </w:rPr>
+        <w:t>j</w:t>
+      </w:r>
+      <w:r>
+        <w:rPr>
+          <w:rStyle w:val="af"/>
+        </w:rPr>
+        <w:t xml:space="preserve"> хотя бы одной матриц</w:t>
+      </w:r>
+      <w:r>
+        <w:rPr>
+          <w:rStyle w:val="af"/>
+        </w:rPr>
+        <w:t>ы из пары</w:t>
+      </w:r>
+      <w:r>
+        <w:rPr>
+          <w:rStyle w:val="af"/>
+        </w:rPr>
+        <w:t xml:space="preserve"> отличается </w:t>
+      </w:r>
+      <w:r>
+        <w:rPr>
+          <w:rStyle w:val="af"/>
+        </w:rPr>
+        <w:t xml:space="preserve"> </w:t>
+      </w:r>
+      <w:r>
+        <w:rPr>
+          <w:rStyle w:val="af"/>
+        </w:rPr>
+        <w:t xml:space="preserve">от </w:t>
+      </w:r>
+      <w:r>
+        <w:rPr>
+          <w:rStyle w:val="af"/>
+        </w:rPr>
+        <w:t>элемента</w:t>
+      </w:r>
+      <w:r>
+        <w:rPr>
+          <w:rStyle w:val="af"/>
+        </w:rPr>
+        <w:t xml:space="preserve"> с теми же индексами </w:t>
+      </w:r>
+      <w:r>
+        <w:rPr>
+          <w:rStyle w:val="af"/>
+        </w:rPr>
+        <w:t xml:space="preserve">соответствующей матрицы </w:t>
+      </w:r>
+      <w:r>
+        <w:rPr>
+          <w:rStyle w:val="af"/>
+        </w:rPr>
+        <w:t>другой</w:t>
+      </w:r>
+      <w:r>
+        <w:rPr>
+          <w:rStyle w:val="af"/>
+        </w:rPr>
+        <w:t xml:space="preserve"> пары</w:t>
+      </w:r>
+      <w:r>
+        <w:rPr>
+          <w:rStyle w:val="af"/>
+        </w:rPr>
+        <w:t xml:space="preserve">, </w:t>
+      </w:r>
+      <w:r>
+        <w:rPr>
+          <w:rStyle w:val="af"/>
+        </w:rPr>
+        <w:t xml:space="preserve">прекращаем сопоставление этих пар и переходим к следующему шагу цикла </w:t>
+      </w:r>
+      <w:r>
+        <w:rPr>
+          <w:rStyle w:val="ae"/>
+          <w:b/>
+          <w:bCs/>
+          <w:lang w:val="en-US"/>
+        </w:rPr>
+        <w:t>while</w:t>
+      </w:r>
+      <w:r>
+        <w:rPr>
+          <w:rStyle w:val="af"/>
+        </w:rPr>
+        <w:t>:</w:t>
+      </w:r>
+    </w:p>
+    <w:p>
+      <w:pPr>
+        <w:tabs>
+          <w:tab w:val="left" w:pos="916"/>
+          <w:tab w:val="left" w:pos="1832"/>
+          <w:tab w:val="left" w:pos="2748"/>
+          <w:tab w:val="left" w:pos="3664"/>
+          <w:tab w:val="left" w:pos="4580"/>
+          <w:tab w:val="left" w:pos="5496"/>
+          <w:tab w:val="left" w:pos="6412"/>
+          <w:tab w:val="left" w:pos="7328"/>
+          <w:tab w:val="left" w:pos="8244"/>
+          <w:tab w:val="left" w:pos="9160"/>
+          <w:tab w:val="left" w:pos="10076"/>
+          <w:tab w:val="left" w:pos="10992"/>
+          <w:tab w:val="left" w:pos="11908"/>
+          <w:tab w:val="left" w:pos="12824"/>
+          <w:tab w:val="left" w:pos="13740"/>
+          <w:tab w:val="left" w:pos="14656"/>
+        </w:tabs>
+        <w:jc w:val="left"/>
+        <w:rPr>
+          <w:rFonts w:ascii="Courier New" w:hAnsi="Courier New" w:cs="Courier New"/>
+          <w:i/>
+          <w:iCs/>
+          <w:color w:val="333333"/>
+          <w:sz w:val="24"/>
+          <w:lang w:val="en-US"/>
+        </w:rPr>
+      </w:pPr>
+      <w:r>
+        <w:rPr>
+          <w:rFonts w:ascii="Courier New" w:hAnsi="Courier New" w:cs="Courier New"/>
+          <w:b/>
+          <w:bCs/>
+          <w:i/>
+          <w:iCs/>
+          <w:color w:val="333333"/>
+          <w:sz w:val="24"/>
+          <w:lang w:val="en-US"/>
+        </w:rPr>
+        <w:t>for</w:t>
+      </w:r>
+      <w:r>
+        <w:rPr>
+          <w:rFonts w:ascii="Courier New" w:hAnsi="Courier New" w:cs="Courier New"/>
+          <w:i/>
+          <w:iCs/>
+          <w:color w:val="333333"/>
+          <w:sz w:val="24"/>
+          <w:lang w:val="en-US"/>
+        </w:rPr>
+        <w:t xml:space="preserve"> (</w:t>
+      </w:r>
+      <w:r>
+        <w:rPr>
+          <w:rFonts w:ascii="Courier New" w:hAnsi="Courier New" w:cs="Courier New"/>
+          <w:b/>
+          <w:bCs/>
+          <w:i/>
+          <w:iCs/>
+          <w:color w:val="333333"/>
+          <w:sz w:val="24"/>
+          <w:lang w:val="en-US"/>
+        </w:rPr>
+        <w:t>int</w:t>
+      </w:r>
+      <w:r>
+        <w:rPr>
+          <w:rFonts w:ascii="Courier New" w:hAnsi="Courier New" w:cs="Courier New"/>
+          <w:i/>
+          <w:iCs/>
+          <w:color w:val="333333"/>
+          <w:sz w:val="24"/>
+          <w:lang w:val="en-US"/>
+        </w:rPr>
+        <w:t xml:space="preserve"> i = 0; i &lt; N; i++)</w:t>
+      </w:r>
+    </w:p>
+    <w:p>
+      <w:pPr>
+        <w:tabs>
+          <w:tab w:val="left" w:pos="916"/>
+          <w:tab w:val="left" w:pos="1832"/>
+          <w:tab w:val="left" w:pos="2748"/>
+          <w:tab w:val="left" w:pos="3664"/>
+          <w:tab w:val="left" w:pos="4580"/>
+          <w:tab w:val="left" w:pos="5496"/>
+          <w:tab w:val="left" w:pos="6412"/>
+          <w:tab w:val="left" w:pos="7328"/>
+          <w:tab w:val="left" w:pos="8244"/>
+          <w:tab w:val="left" w:pos="9160"/>
+          <w:tab w:val="left" w:pos="10076"/>
+          <w:tab w:val="left" w:pos="10992"/>
+          <w:tab w:val="left" w:pos="11908"/>
+          <w:tab w:val="left" w:pos="12824"/>
+          <w:tab w:val="left" w:pos="13740"/>
+          <w:tab w:val="left" w:pos="14656"/>
+        </w:tabs>
+        <w:jc w:val="left"/>
+        <w:rPr>
+          <w:rFonts w:ascii="Courier New" w:hAnsi="Courier New" w:cs="Courier New"/>
+          <w:i/>
+          <w:iCs/>
+          <w:color w:val="333333"/>
+          <w:sz w:val="24"/>
+          <w:lang w:val="en-US"/>
+        </w:rPr>
+      </w:pPr>
+      <w:r>
+        <w:rPr>
+          <w:rFonts w:ascii="Courier New" w:hAnsi="Courier New" w:cs="Courier New"/>
+          <w:i/>
+          <w:iCs/>
+          <w:color w:val="333333"/>
+          <w:sz w:val="24"/>
+          <w:lang w:val="en-US"/>
+        </w:rPr>
+        <w:t>{</w:t>
+      </w:r>
+    </w:p>
+    <w:p>
+      <w:pPr>
+        <w:tabs>
+          <w:tab w:val="left" w:pos="916"/>
+          <w:tab w:val="left" w:pos="1832"/>
+          <w:tab w:val="left" w:pos="2748"/>
+          <w:tab w:val="left" w:pos="3664"/>
+          <w:tab w:val="left" w:pos="4580"/>
+          <w:tab w:val="left" w:pos="5496"/>
+          <w:tab w:val="left" w:pos="6412"/>
+          <w:tab w:val="left" w:pos="7328"/>
+          <w:tab w:val="left" w:pos="8244"/>
+          <w:tab w:val="left" w:pos="9160"/>
+          <w:tab w:val="left" w:pos="10076"/>
+          <w:tab w:val="left" w:pos="10992"/>
+          <w:tab w:val="left" w:pos="11908"/>
+          <w:tab w:val="left" w:pos="12824"/>
+          <w:tab w:val="left" w:pos="13740"/>
+          <w:tab w:val="left" w:pos="14656"/>
+        </w:tabs>
+        <w:jc w:val="left"/>
+        <w:rPr>
+          <w:rFonts w:ascii="Courier New" w:hAnsi="Courier New" w:cs="Courier New"/>
+          <w:i/>
+          <w:iCs/>
+          <w:color w:val="333333"/>
+          <w:sz w:val="24"/>
+          <w:lang w:val="en-US"/>
+        </w:rPr>
+      </w:pPr>
+      <w:r>
+        <w:rPr>
+          <w:rFonts w:ascii="Courier New" w:hAnsi="Courier New" w:cs="Courier New"/>
+          <w:i/>
+          <w:iCs/>
+          <w:color w:val="333333"/>
+          <w:sz w:val="24"/>
+          <w:lang w:val="en-US"/>
+        </w:rPr>
+        <w:t xml:space="preserve">    </w:t>
+      </w:r>
+      <w:r>
+        <w:rPr>
+          <w:rFonts w:ascii="Courier New" w:hAnsi="Courier New" w:cs="Courier New"/>
+          <w:b/>
+          <w:bCs/>
+          <w:i/>
+          <w:iCs/>
+          <w:color w:val="333333"/>
+          <w:sz w:val="24"/>
+          <w:lang w:val="en-US"/>
+        </w:rPr>
+        <w:t>for</w:t>
+      </w:r>
+      <w:r>
+        <w:rPr>
+          <w:rFonts w:ascii="Courier New" w:hAnsi="Courier New" w:cs="Courier New"/>
+          <w:i/>
+          <w:iCs/>
+          <w:color w:val="333333"/>
+          <w:sz w:val="24"/>
+          <w:lang w:val="en-US"/>
+        </w:rPr>
+        <w:t xml:space="preserve"> (</w:t>
+      </w:r>
+      <w:r>
+        <w:rPr>
+          <w:rFonts w:ascii="Courier New" w:hAnsi="Courier New" w:cs="Courier New"/>
+          <w:b/>
+          <w:bCs/>
+          <w:i/>
+          <w:iCs/>
+          <w:color w:val="333333"/>
+          <w:sz w:val="24"/>
+          <w:lang w:val="en-US"/>
+        </w:rPr>
+        <w:t>int</w:t>
+      </w:r>
+      <w:r>
+        <w:rPr>
+          <w:rFonts w:ascii="Courier New" w:hAnsi="Courier New" w:cs="Courier New"/>
+          <w:i/>
+          <w:iCs/>
+          <w:color w:val="333333"/>
+          <w:sz w:val="24"/>
+          <w:lang w:val="en-US"/>
+        </w:rPr>
+        <w:t xml:space="preserve"> j = 0; j &lt; N; j++)</w:t>
+      </w:r>
+    </w:p>
+    <w:p>
+      <w:pPr>
+        <w:tabs>
+          <w:tab w:val="left" w:pos="916"/>
+          <w:tab w:val="left" w:pos="1832"/>
+          <w:tab w:val="left" w:pos="2748"/>
+          <w:tab w:val="left" w:pos="3664"/>
+          <w:tab w:val="left" w:pos="4580"/>
+          <w:tab w:val="left" w:pos="5496"/>
+          <w:tab w:val="left" w:pos="6412"/>
+          <w:tab w:val="left" w:pos="7328"/>
+          <w:tab w:val="left" w:pos="8244"/>
+          <w:tab w:val="left" w:pos="9160"/>
+          <w:tab w:val="left" w:pos="10076"/>
+          <w:tab w:val="left" w:pos="10992"/>
+          <w:tab w:val="left" w:pos="11908"/>
+          <w:tab w:val="left" w:pos="12824"/>
+          <w:tab w:val="left" w:pos="13740"/>
+          <w:tab w:val="left" w:pos="14656"/>
+        </w:tabs>
+        <w:jc w:val="left"/>
+        <w:rPr>
+          <w:rFonts w:ascii="Courier New" w:hAnsi="Courier New" w:cs="Courier New"/>
+          <w:i/>
+          <w:iCs/>
+          <w:color w:val="333333"/>
+          <w:sz w:val="24"/>
+          <w:lang w:val="en-US"/>
+        </w:rPr>
+      </w:pPr>
+      <w:r>
+        <w:rPr>
+          <w:rFonts w:ascii="Courier New" w:hAnsi="Courier New" w:cs="Courier New"/>
+          <w:i/>
+          <w:iCs/>
+          <w:color w:val="333333"/>
+          <w:sz w:val="24"/>
+          <w:lang w:val="en-US"/>
+        </w:rPr>
+        <w:t xml:space="preserve">    {</w:t>
+      </w:r>
+    </w:p>
+    <w:p>
+      <w:pPr>
+        <w:tabs>
+          <w:tab w:val="left" w:pos="916"/>
+          <w:tab w:val="left" w:pos="1832"/>
+          <w:tab w:val="left" w:pos="2748"/>
+          <w:tab w:val="left" w:pos="3664"/>
+          <w:tab w:val="left" w:pos="4580"/>
+          <w:tab w:val="left" w:pos="5496"/>
+          <w:tab w:val="left" w:pos="6412"/>
+          <w:tab w:val="left" w:pos="7328"/>
+          <w:tab w:val="left" w:pos="8244"/>
+          <w:tab w:val="left" w:pos="9160"/>
+          <w:tab w:val="left" w:pos="10076"/>
+          <w:tab w:val="left" w:pos="10992"/>
+          <w:tab w:val="left" w:pos="11908"/>
+          <w:tab w:val="left" w:pos="12824"/>
+          <w:tab w:val="left" w:pos="13740"/>
+          <w:tab w:val="left" w:pos="14656"/>
+        </w:tabs>
+        <w:jc w:val="left"/>
+        <w:rPr>
+          <w:rFonts w:ascii="Courier New" w:hAnsi="Courier New" w:cs="Courier New"/>
+          <w:i/>
+          <w:iCs/>
+          <w:color w:val="333333"/>
+          <w:sz w:val="24"/>
+          <w:lang w:val="en-US"/>
+        </w:rPr>
+      </w:pPr>
+      <w:r>
+        <w:rPr>
+          <w:rFonts w:ascii="Courier New" w:hAnsi="Courier New" w:cs="Courier New"/>
+          <w:i/>
+          <w:iCs/>
+          <w:color w:val="333333"/>
+          <w:sz w:val="24"/>
+          <w:lang w:val="en-US"/>
+        </w:rPr>
+        <w:t xml:space="preserve">        </w:t>
+      </w:r>
+      <w:r>
+        <w:rPr>
+          <w:rFonts w:ascii="Courier New" w:hAnsi="Courier New" w:cs="Courier New"/>
+          <w:b/>
+          <w:bCs/>
+          <w:i/>
+          <w:iCs/>
+          <w:color w:val="333333"/>
+          <w:sz w:val="24"/>
+          <w:lang w:val="en-US"/>
+        </w:rPr>
+        <w:t>if</w:t>
+      </w:r>
+      <w:r>
+        <w:rPr>
+          <w:rFonts w:ascii="Courier New" w:hAnsi="Courier New" w:cs="Courier New"/>
+          <w:i/>
+          <w:iCs/>
+          <w:color w:val="333333"/>
+          <w:sz w:val="24"/>
+          <w:lang w:val="en-US"/>
+        </w:rPr>
+        <w:t xml:space="preserve"> ((*res1)[i][j] != comparedM1[i][j] ||</w:t>
+      </w:r>
+    </w:p>
+    <w:p>
+      <w:pPr>
+        <w:tabs>
+          <w:tab w:val="left" w:pos="916"/>
+          <w:tab w:val="left" w:pos="1832"/>
+          <w:tab w:val="left" w:pos="2748"/>
+          <w:tab w:val="left" w:pos="3664"/>
+          <w:tab w:val="left" w:pos="4580"/>
+          <w:tab w:val="left" w:pos="5496"/>
+          <w:tab w:val="left" w:pos="6412"/>
+          <w:tab w:val="left" w:pos="7328"/>
+          <w:tab w:val="left" w:pos="8244"/>
+          <w:tab w:val="left" w:pos="9160"/>
+          <w:tab w:val="left" w:pos="10076"/>
+          <w:tab w:val="left" w:pos="10992"/>
+          <w:tab w:val="left" w:pos="11908"/>
+          <w:tab w:val="left" w:pos="12824"/>
+          <w:tab w:val="left" w:pos="13740"/>
+          <w:tab w:val="left" w:pos="14656"/>
+        </w:tabs>
+        <w:jc w:val="left"/>
+        <w:rPr>
+          <w:rFonts w:ascii="Courier New" w:hAnsi="Courier New" w:cs="Courier New"/>
+          <w:i/>
+          <w:iCs/>
+          <w:color w:val="333333"/>
+          <w:sz w:val="24"/>
+          <w:lang w:val="en-US"/>
+        </w:rPr>
+      </w:pPr>
+      <w:r>
+        <w:rPr>
+          <w:rFonts w:ascii="Courier New" w:hAnsi="Courier New" w:cs="Courier New"/>
+          <w:i/>
+          <w:iCs/>
+          <w:color w:val="333333"/>
+          <w:sz w:val="24"/>
+          <w:lang w:val="en-US"/>
+        </w:rPr>
+        <w:t xml:space="preserve">            (*res2)[i][j] != comparedM2[i][j])</w:t>
+      </w:r>
+    </w:p>
+    <w:p>
+      <w:pPr>
+        <w:tabs>
+          <w:tab w:val="left" w:pos="916"/>
+          <w:tab w:val="left" w:pos="1832"/>
+          <w:tab w:val="left" w:pos="2748"/>
+          <w:tab w:val="left" w:pos="3664"/>
+          <w:tab w:val="left" w:pos="4580"/>
+          <w:tab w:val="left" w:pos="5496"/>
+          <w:tab w:val="left" w:pos="6412"/>
+          <w:tab w:val="left" w:pos="7328"/>
+          <w:tab w:val="left" w:pos="8244"/>
+          <w:tab w:val="left" w:pos="9160"/>
+          <w:tab w:val="left" w:pos="10076"/>
+          <w:tab w:val="left" w:pos="10992"/>
+          <w:tab w:val="left" w:pos="11908"/>
+          <w:tab w:val="left" w:pos="12824"/>
+          <w:tab w:val="left" w:pos="13740"/>
+          <w:tab w:val="left" w:pos="14656"/>
+        </w:tabs>
+        <w:jc w:val="left"/>
+        <w:rPr>
+          <w:rFonts w:ascii="Courier New" w:hAnsi="Courier New" w:cs="Courier New"/>
+          <w:i/>
+          <w:iCs/>
+          <w:color w:val="333333"/>
+          <w:sz w:val="24"/>
+          <w:lang w:val="en-US"/>
+        </w:rPr>
+      </w:pPr>
+      <w:r>
+        <w:rPr>
+          <w:rFonts w:ascii="Courier New" w:hAnsi="Courier New" w:cs="Courier New"/>
+          <w:i/>
+          <w:iCs/>
+          <w:color w:val="333333"/>
+          <w:sz w:val="24"/>
+          <w:lang w:val="en-US"/>
+        </w:rPr>
+        <w:t xml:space="preserve">        {</w:t>
+      </w:r>
+    </w:p>
+    <w:p>
+      <w:pPr>
+        <w:tabs>
+          <w:tab w:val="left" w:pos="916"/>
+          <w:tab w:val="left" w:pos="1832"/>
+          <w:tab w:val="left" w:pos="2748"/>
+          <w:tab w:val="left" w:pos="3664"/>
+          <w:tab w:val="left" w:pos="4580"/>
+          <w:tab w:val="left" w:pos="5496"/>
+          <w:tab w:val="left" w:pos="6412"/>
+          <w:tab w:val="left" w:pos="7328"/>
+          <w:tab w:val="left" w:pos="8244"/>
+          <w:tab w:val="left" w:pos="9160"/>
+          <w:tab w:val="left" w:pos="10076"/>
+          <w:tab w:val="left" w:pos="10992"/>
+          <w:tab w:val="left" w:pos="11908"/>
+          <w:tab w:val="left" w:pos="12824"/>
+          <w:tab w:val="left" w:pos="13740"/>
+          <w:tab w:val="left" w:pos="14656"/>
+        </w:tabs>
+        <w:jc w:val="left"/>
+        <w:rPr>
+          <w:rFonts w:ascii="Courier New" w:hAnsi="Courier New" w:cs="Courier New"/>
+          <w:i/>
+          <w:iCs/>
+          <w:color w:val="333333"/>
+          <w:sz w:val="24"/>
+          <w:lang w:val="en-US"/>
+        </w:rPr>
+      </w:pPr>
+      <w:r>
+        <w:rPr>
+          <w:rFonts w:ascii="Courier New" w:hAnsi="Courier New" w:cs="Courier New"/>
+          <w:i/>
+          <w:iCs/>
+          <w:color w:val="333333"/>
+          <w:sz w:val="24"/>
+          <w:lang w:val="en-US"/>
+        </w:rPr>
+        <w:t xml:space="preserve">            isDuplicate = false;</w:t>
+      </w:r>
+    </w:p>
+    <w:p>
+      <w:pPr>
+        <w:tabs>
+          <w:tab w:val="left" w:pos="916"/>
+          <w:tab w:val="left" w:pos="1832"/>
+          <w:tab w:val="left" w:pos="2748"/>
+          <w:tab w:val="left" w:pos="3664"/>
+          <w:tab w:val="left" w:pos="4580"/>
+          <w:tab w:val="left" w:pos="5496"/>
+          <w:tab w:val="left" w:pos="6412"/>
+          <w:tab w:val="left" w:pos="7328"/>
+          <w:tab w:val="left" w:pos="8244"/>
+          <w:tab w:val="left" w:pos="9160"/>
+          <w:tab w:val="left" w:pos="10076"/>
+          <w:tab w:val="left" w:pos="10992"/>
+          <w:tab w:val="left" w:pos="11908"/>
+          <w:tab w:val="left" w:pos="12824"/>
+          <w:tab w:val="left" w:pos="13740"/>
+          <w:tab w:val="left" w:pos="14656"/>
+        </w:tabs>
+        <w:jc w:val="left"/>
+        <w:rPr>
+          <w:rFonts w:ascii="Courier New" w:hAnsi="Courier New" w:cs="Courier New"/>
+          <w:i/>
+          <w:iCs/>
+          <w:color w:val="333333"/>
+          <w:sz w:val="24"/>
+          <w:lang w:val="en-US"/>
+        </w:rPr>
+      </w:pPr>
+      <w:r>
+        <w:rPr>
+          <w:rFonts w:ascii="Courier New" w:hAnsi="Courier New" w:cs="Courier New"/>
+          <w:i/>
+          <w:iCs/>
+          <w:color w:val="333333"/>
+          <w:sz w:val="24"/>
+          <w:lang w:val="en-US"/>
+        </w:rPr>
+        <w:t xml:space="preserve">            </w:t>
+      </w:r>
+      <w:r>
+        <w:rPr>
+          <w:rFonts w:ascii="Courier New" w:hAnsi="Courier New" w:cs="Courier New"/>
+          <w:b/>
+          <w:bCs/>
+          <w:i/>
+          <w:iCs/>
+          <w:color w:val="333333"/>
+          <w:sz w:val="24"/>
+          <w:lang w:val="en-US"/>
+        </w:rPr>
+        <w:t>break</w:t>
+      </w:r>
+      <w:r>
+        <w:rPr>
+          <w:rFonts w:ascii="Courier New" w:hAnsi="Courier New" w:cs="Courier New"/>
+          <w:i/>
+          <w:iCs/>
+          <w:color w:val="333333"/>
+          <w:sz w:val="24"/>
+          <w:lang w:val="en-US"/>
+        </w:rPr>
+        <w:t>;</w:t>
+      </w:r>
+    </w:p>
+    <w:p>
+      <w:pPr>
+        <w:tabs>
+          <w:tab w:val="left" w:pos="916"/>
+          <w:tab w:val="left" w:pos="1832"/>
+          <w:tab w:val="left" w:pos="2748"/>
+          <w:tab w:val="left" w:pos="3664"/>
+          <w:tab w:val="left" w:pos="4580"/>
+          <w:tab w:val="left" w:pos="5496"/>
+          <w:tab w:val="left" w:pos="6412"/>
+          <w:tab w:val="left" w:pos="7328"/>
+          <w:tab w:val="left" w:pos="8244"/>
+          <w:tab w:val="left" w:pos="9160"/>
+          <w:tab w:val="left" w:pos="10076"/>
+          <w:tab w:val="left" w:pos="10992"/>
+          <w:tab w:val="left" w:pos="11908"/>
+          <w:tab w:val="left" w:pos="12824"/>
+          <w:tab w:val="left" w:pos="13740"/>
+          <w:tab w:val="left" w:pos="14656"/>
+        </w:tabs>
+        <w:jc w:val="left"/>
+        <w:rPr>
+          <w:rFonts w:ascii="Courier New" w:hAnsi="Courier New" w:cs="Courier New"/>
+          <w:i/>
+          <w:iCs/>
+          <w:color w:val="333333"/>
+          <w:sz w:val="24"/>
+          <w:lang w:val="en-US"/>
+        </w:rPr>
+      </w:pPr>
+      <w:r>
+        <w:rPr>
+          <w:rFonts w:ascii="Courier New" w:hAnsi="Courier New" w:cs="Courier New"/>
+          <w:i/>
+          <w:iCs/>
+          <w:color w:val="333333"/>
+          <w:sz w:val="24"/>
+          <w:lang w:val="en-US"/>
+        </w:rPr>
+        <w:t xml:space="preserve">        }</w:t>
+      </w:r>
+    </w:p>
+    <w:p>
+      <w:pPr>
+        <w:tabs>
+          <w:tab w:val="left" w:pos="916"/>
+          <w:tab w:val="left" w:pos="1832"/>
+          <w:tab w:val="left" w:pos="2748"/>
+          <w:tab w:val="left" w:pos="3664"/>
+          <w:tab w:val="left" w:pos="4580"/>
+          <w:tab w:val="left" w:pos="5496"/>
+          <w:tab w:val="left" w:pos="6412"/>
+          <w:tab w:val="left" w:pos="7328"/>
+          <w:tab w:val="left" w:pos="8244"/>
+          <w:tab w:val="left" w:pos="9160"/>
+          <w:tab w:val="left" w:pos="10076"/>
+          <w:tab w:val="left" w:pos="10992"/>
+          <w:tab w:val="left" w:pos="11908"/>
+          <w:tab w:val="left" w:pos="12824"/>
+          <w:tab w:val="left" w:pos="13740"/>
+          <w:tab w:val="left" w:pos="14656"/>
+        </w:tabs>
+        <w:jc w:val="left"/>
+        <w:rPr>
+          <w:rFonts w:ascii="Courier New" w:hAnsi="Courier New" w:cs="Courier New"/>
+          <w:i/>
+          <w:iCs/>
+          <w:color w:val="333333"/>
+          <w:sz w:val="24"/>
+          <w:lang w:val="en-US"/>
+        </w:rPr>
+      </w:pPr>
+      <w:r>
+        <w:rPr>
+          <w:rFonts w:ascii="Courier New" w:hAnsi="Courier New" w:cs="Courier New"/>
+          <w:i/>
+          <w:iCs/>
+          <w:color w:val="333333"/>
+          <w:sz w:val="24"/>
+          <w:lang w:val="en-US"/>
+        </w:rPr>
+        <w:t xml:space="preserve">    }</w:t>
+      </w:r>
+    </w:p>
+    <w:p>
+      <w:pPr>
+        <w:tabs>
+          <w:tab w:val="left" w:pos="916"/>
+          <w:tab w:val="left" w:pos="1832"/>
+          <w:tab w:val="left" w:pos="2748"/>
+          <w:tab w:val="left" w:pos="3664"/>
+          <w:tab w:val="left" w:pos="4580"/>
+          <w:tab w:val="left" w:pos="5496"/>
+          <w:tab w:val="left" w:pos="6412"/>
+          <w:tab w:val="left" w:pos="7328"/>
+          <w:tab w:val="left" w:pos="8244"/>
+          <w:tab w:val="left" w:pos="9160"/>
+          <w:tab w:val="left" w:pos="10076"/>
+          <w:tab w:val="left" w:pos="10992"/>
+          <w:tab w:val="left" w:pos="11908"/>
+          <w:tab w:val="left" w:pos="12824"/>
+          <w:tab w:val="left" w:pos="13740"/>
+          <w:tab w:val="left" w:pos="14656"/>
+        </w:tabs>
+        <w:jc w:val="left"/>
+        <w:rPr>
+          <w:rFonts w:ascii="Courier New" w:hAnsi="Courier New" w:cs="Courier New"/>
+          <w:i/>
+          <w:iCs/>
+          <w:color w:val="333333"/>
+          <w:sz w:val="24"/>
+          <w:lang w:val="en-US"/>
+        </w:rPr>
+      </w:pPr>
+      <w:r>
+        <w:rPr>
+          <w:rFonts w:ascii="Courier New" w:hAnsi="Courier New" w:cs="Courier New"/>
+          <w:i/>
+          <w:iCs/>
+          <w:color w:val="333333"/>
+          <w:sz w:val="24"/>
+          <w:lang w:val="en-US"/>
+        </w:rPr>
+        <w:t xml:space="preserve">    </w:t>
+      </w:r>
+      <w:r>
+        <w:rPr>
+          <w:rFonts w:ascii="Courier New" w:hAnsi="Courier New" w:cs="Courier New"/>
+          <w:b/>
+          <w:bCs/>
+          <w:i/>
+          <w:iCs/>
+          <w:color w:val="333333"/>
+          <w:sz w:val="24"/>
+          <w:lang w:val="en-US"/>
+        </w:rPr>
+        <w:t>if</w:t>
+      </w:r>
+      <w:r>
+        <w:rPr>
+          <w:rFonts w:ascii="Courier New" w:hAnsi="Courier New" w:cs="Courier New"/>
+          <w:i/>
+          <w:iCs/>
+          <w:color w:val="333333"/>
+          <w:sz w:val="24"/>
+          <w:lang w:val="en-US"/>
+        </w:rPr>
+        <w:t xml:space="preserve"> (!isDuplicate)</w:t>
+      </w:r>
+    </w:p>
+    <w:p>
+      <w:pPr>
+        <w:tabs>
+          <w:tab w:val="left" w:pos="916"/>
+          <w:tab w:val="left" w:pos="1832"/>
+          <w:tab w:val="left" w:pos="2748"/>
+          <w:tab w:val="left" w:pos="3664"/>
+          <w:tab w:val="left" w:pos="4580"/>
+          <w:tab w:val="left" w:pos="5496"/>
+          <w:tab w:val="left" w:pos="6412"/>
+          <w:tab w:val="left" w:pos="7328"/>
+          <w:tab w:val="left" w:pos="8244"/>
+          <w:tab w:val="left" w:pos="9160"/>
+          <w:tab w:val="left" w:pos="10076"/>
+          <w:tab w:val="left" w:pos="10992"/>
+          <w:tab w:val="left" w:pos="11908"/>
+          <w:tab w:val="left" w:pos="12824"/>
+          <w:tab w:val="left" w:pos="13740"/>
+          <w:tab w:val="left" w:pos="14656"/>
+        </w:tabs>
+        <w:jc w:val="left"/>
+        <w:rPr>
+          <w:rFonts w:ascii="Courier New" w:hAnsi="Courier New" w:cs="Courier New"/>
+          <w:i/>
+          <w:iCs/>
+          <w:color w:val="333333"/>
+          <w:sz w:val="24"/>
+        </w:rPr>
+      </w:pPr>
+      <w:r>
+        <w:rPr>
+          <w:rFonts w:ascii="Courier New" w:hAnsi="Courier New" w:cs="Courier New"/>
+          <w:i/>
+          <w:iCs/>
+          <w:color w:val="333333"/>
+          <w:sz w:val="24"/>
+          <w:lang w:val="en-US"/>
+        </w:rPr>
+        <w:t xml:space="preserve">        </w:t>
+      </w:r>
+      <w:r>
+        <w:rPr>
+          <w:rFonts w:ascii="Courier New" w:hAnsi="Courier New" w:cs="Courier New"/>
+          <w:b/>
+          <w:bCs/>
+          <w:i/>
+          <w:iCs/>
+          <w:color w:val="333333"/>
+          <w:sz w:val="24"/>
+        </w:rPr>
+        <w:t>break</w:t>
+      </w:r>
+      <w:r>
+        <w:rPr>
+          <w:rFonts w:ascii="Courier New" w:hAnsi="Courier New" w:cs="Courier New"/>
+          <w:i/>
+          <w:iCs/>
+          <w:color w:val="333333"/>
+          <w:sz w:val="24"/>
+        </w:rPr>
+        <w:t>;</w:t>
+      </w:r>
+    </w:p>
+    <w:p>
+      <w:pPr>
+        <w:tabs>
+          <w:tab w:val="left" w:pos="916"/>
+          <w:tab w:val="left" w:pos="1832"/>
+          <w:tab w:val="left" w:pos="2748"/>
+          <w:tab w:val="left" w:pos="3664"/>
+          <w:tab w:val="left" w:pos="4580"/>
+          <w:tab w:val="left" w:pos="5496"/>
+          <w:tab w:val="left" w:pos="6412"/>
+          <w:tab w:val="left" w:pos="7328"/>
+          <w:tab w:val="left" w:pos="8244"/>
+          <w:tab w:val="left" w:pos="9160"/>
+          <w:tab w:val="left" w:pos="10076"/>
+          <w:tab w:val="left" w:pos="10992"/>
+          <w:tab w:val="left" w:pos="11908"/>
+          <w:tab w:val="left" w:pos="12824"/>
+          <w:tab w:val="left" w:pos="13740"/>
+          <w:tab w:val="left" w:pos="14656"/>
+        </w:tabs>
+        <w:spacing w:line="360" w:lineRule="auto"/>
+        <w:jc w:val="left"/>
+        <w:rPr>
+          <w:rFonts w:ascii="Courier New" w:hAnsi="Courier New" w:cs="Courier New"/>
+          <w:i/>
+          <w:iCs/>
+          <w:color w:val="333333"/>
+          <w:sz w:val="24"/>
+        </w:rPr>
+      </w:pPr>
+      <w:r>
+        <w:rPr>
+          <w:rFonts w:ascii="Courier New" w:hAnsi="Courier New" w:cs="Courier New"/>
+          <w:i/>
+          <w:iCs/>
+          <w:color w:val="333333"/>
+          <w:sz w:val="24"/>
+        </w:rPr>
+        <w:t>}</w:t>
+      </w:r>
+    </w:p>
+    <w:p>
+      <w:pPr>
+        <w:tabs>
+          <w:tab w:val="left" w:pos="916"/>
+          <w:tab w:val="left" w:pos="1832"/>
+          <w:tab w:val="left" w:pos="2748"/>
+          <w:tab w:val="left" w:pos="3664"/>
+          <w:tab w:val="left" w:pos="4580"/>
+          <w:tab w:val="left" w:pos="5496"/>
+          <w:tab w:val="left" w:pos="6412"/>
+          <w:tab w:val="left" w:pos="7328"/>
+          <w:tab w:val="left" w:pos="8244"/>
+          <w:tab w:val="left" w:pos="9160"/>
+          <w:tab w:val="left" w:pos="10076"/>
+          <w:tab w:val="left" w:pos="10992"/>
+          <w:tab w:val="left" w:pos="11908"/>
+          <w:tab w:val="left" w:pos="12824"/>
+          <w:tab w:val="left" w:pos="13740"/>
+          <w:tab w:val="left" w:pos="14656"/>
+        </w:tabs>
+        <w:spacing w:line="360" w:lineRule="auto"/>
+        <w:rPr>
+          <w:rStyle w:val="af"/>
+        </w:rPr>
+      </w:pPr>
+      <w:r>
+        <w:rPr>
+          <w:rStyle w:val="af"/>
+        </w:rPr>
+        <w:t xml:space="preserve">Если же пара, рассматриваемая на текущем шаге цикла </w:t>
+      </w:r>
+      <w:r>
+        <w:rPr>
+          <w:rStyle w:val="ae"/>
+          <w:b/>
+          <w:bCs/>
+        </w:rPr>
+        <w:t>while</w:t>
+      </w:r>
+      <w:r>
+        <w:rPr>
+          <w:rStyle w:val="af"/>
+        </w:rPr>
+        <w:t xml:space="preserve">, </w:t>
+      </w:r>
+      <w:r>
+        <w:rPr>
+          <w:rStyle w:val="af"/>
+        </w:rPr>
+        <w:t xml:space="preserve">оказывается такой же, как пара с названием </w:t>
+      </w:r>
+      <w:r>
+        <w:rPr>
+          <w:rStyle w:val="ae"/>
+          <w:lang w:val="en-US"/>
+        </w:rPr>
+        <w:t>pairHeader</w:t>
+      </w:r>
+      <w:r>
+        <w:rPr>
+          <w:rStyle w:val="af"/>
+        </w:rPr>
+        <w:t xml:space="preserve">, то в файле </w:t>
+      </w:r>
+      <w:r>
+        <w:rPr>
+          <w:rStyle w:val="af"/>
+          <w:lang w:val="en-US"/>
+        </w:rPr>
+        <w:t>knownDuplicates</w:t>
+      </w:r>
+      <w:r>
+        <w:rPr>
+          <w:rStyle w:val="af"/>
+        </w:rPr>
+        <w:t>.</w:t>
+      </w:r>
+      <w:r>
+        <w:rPr>
+          <w:rStyle w:val="af"/>
+          <w:lang w:val="en-US"/>
+        </w:rPr>
+        <w:t>txt</w:t>
+      </w:r>
+      <w:r>
+        <w:rPr>
+          <w:rStyle w:val="af"/>
+        </w:rPr>
+        <w:t xml:space="preserve"> </w:t>
+      </w:r>
+      <w:r>
+        <w:rPr>
+          <w:rStyle w:val="af"/>
+        </w:rPr>
+        <w:t>делается пометка о</w:t>
+      </w:r>
+      <w:r>
+        <w:rPr>
+          <w:rStyle w:val="af"/>
+        </w:rPr>
+        <w:t>б</w:t>
+      </w:r>
+      <w:r>
+        <w:rPr>
+          <w:rStyle w:val="af"/>
+        </w:rPr>
+        <w:t xml:space="preserve"> </w:t>
+      </w:r>
+      <w:r>
+        <w:rPr>
+          <w:rStyle w:val="af"/>
+        </w:rPr>
+        <w:t>обнаруженно</w:t>
+      </w:r>
+      <w:r>
+        <w:rPr>
+          <w:rStyle w:val="af"/>
+        </w:rPr>
+        <w:t>м совпадении</w:t>
+      </w:r>
+      <w:r>
+        <w:rPr>
+          <w:rStyle w:val="af"/>
+        </w:rPr>
+        <w:t>, и поиск прекращается</w:t>
+      </w:r>
+      <w:r>
+        <w:rPr>
+          <w:rStyle w:val="af"/>
+        </w:rPr>
+        <w:t>:</w:t>
+      </w:r>
+    </w:p>
+    <w:p>
+      <w:pPr>
+        <w:tabs>
+          <w:tab w:val="left" w:pos="916"/>
+          <w:tab w:val="left" w:pos="1832"/>
+          <w:tab w:val="left" w:pos="2748"/>
+          <w:tab w:val="left" w:pos="3664"/>
+          <w:tab w:val="left" w:pos="4580"/>
+          <w:tab w:val="left" w:pos="5496"/>
+          <w:tab w:val="left" w:pos="6412"/>
+          <w:tab w:val="left" w:pos="7328"/>
+          <w:tab w:val="left" w:pos="8244"/>
+          <w:tab w:val="left" w:pos="9160"/>
+          <w:tab w:val="left" w:pos="10076"/>
+          <w:tab w:val="left" w:pos="10992"/>
+          <w:tab w:val="left" w:pos="11908"/>
+          <w:tab w:val="left" w:pos="12824"/>
+          <w:tab w:val="left" w:pos="13740"/>
+          <w:tab w:val="left" w:pos="14656"/>
+        </w:tabs>
+        <w:spacing w:line="244" w:lineRule="atLeast"/>
+        <w:jc w:val="left"/>
+        <w:rPr>
+          <w:rFonts w:ascii="Courier New" w:hAnsi="Courier New" w:cs="Courier New"/>
+          <w:i/>
+          <w:iCs/>
+          <w:color w:val="333333"/>
+          <w:sz w:val="24"/>
+          <w:lang w:val="en-US"/>
+        </w:rPr>
+      </w:pPr>
+      <w:r>
+        <w:rPr>
+          <w:rFonts w:ascii="Courier New" w:hAnsi="Courier New" w:cs="Courier New"/>
+          <w:b/>
+          <w:bCs/>
+          <w:i/>
+          <w:iCs/>
+          <w:color w:val="333333"/>
+          <w:sz w:val="24"/>
+          <w:lang w:val="en-US"/>
+        </w:rPr>
+        <w:t>if</w:t>
+      </w:r>
+      <w:r>
+        <w:rPr>
+          <w:rFonts w:ascii="Courier New" w:hAnsi="Courier New" w:cs="Courier New"/>
+          <w:i/>
+          <w:iCs/>
+          <w:color w:val="333333"/>
+          <w:sz w:val="24"/>
+          <w:lang w:val="en-US"/>
+        </w:rPr>
+        <w:t xml:space="preserve"> (isDuplicate)</w:t>
+      </w:r>
+    </w:p>
+    <w:p>
+      <w:pPr>
+        <w:tabs>
+          <w:tab w:val="left" w:pos="916"/>
+          <w:tab w:val="left" w:pos="1832"/>
+          <w:tab w:val="left" w:pos="2748"/>
+          <w:tab w:val="left" w:pos="3664"/>
+          <w:tab w:val="left" w:pos="4580"/>
+          <w:tab w:val="left" w:pos="5496"/>
+          <w:tab w:val="left" w:pos="6412"/>
+          <w:tab w:val="left" w:pos="7328"/>
+          <w:tab w:val="left" w:pos="8244"/>
+          <w:tab w:val="left" w:pos="9160"/>
+          <w:tab w:val="left" w:pos="10076"/>
+          <w:tab w:val="left" w:pos="10992"/>
+          <w:tab w:val="left" w:pos="11908"/>
+          <w:tab w:val="left" w:pos="12824"/>
+          <w:tab w:val="left" w:pos="13740"/>
+          <w:tab w:val="left" w:pos="14656"/>
+        </w:tabs>
+        <w:spacing w:line="244" w:lineRule="atLeast"/>
+        <w:jc w:val="left"/>
+        <w:rPr>
+          <w:rFonts w:ascii="Courier New" w:hAnsi="Courier New" w:cs="Courier New"/>
+          <w:i/>
+          <w:iCs/>
+          <w:color w:val="333333"/>
+          <w:sz w:val="24"/>
+          <w:lang w:val="en-US"/>
+        </w:rPr>
+      </w:pPr>
+      <w:r>
+        <w:rPr>
+          <w:rFonts w:ascii="Courier New" w:hAnsi="Courier New" w:cs="Courier New"/>
+          <w:i/>
+          <w:iCs/>
+          <w:color w:val="333333"/>
+          <w:sz w:val="24"/>
+          <w:lang w:val="en-US"/>
+        </w:rPr>
+        <w:t>{</w:t>
+      </w:r>
+    </w:p>
+    <w:p>
+      <w:pPr>
+        <w:tabs>
+          <w:tab w:val="left" w:pos="916"/>
+          <w:tab w:val="left" w:pos="1832"/>
+          <w:tab w:val="left" w:pos="2748"/>
+          <w:tab w:val="left" w:pos="3664"/>
+          <w:tab w:val="left" w:pos="4580"/>
+          <w:tab w:val="left" w:pos="5496"/>
+          <w:tab w:val="left" w:pos="6412"/>
+          <w:tab w:val="left" w:pos="7328"/>
+          <w:tab w:val="left" w:pos="8244"/>
+          <w:tab w:val="left" w:pos="9160"/>
+          <w:tab w:val="left" w:pos="10076"/>
+          <w:tab w:val="left" w:pos="10992"/>
+          <w:tab w:val="left" w:pos="11908"/>
+          <w:tab w:val="left" w:pos="12824"/>
+          <w:tab w:val="left" w:pos="13740"/>
+          <w:tab w:val="left" w:pos="14656"/>
+        </w:tabs>
+        <w:spacing w:line="244" w:lineRule="atLeast"/>
+        <w:jc w:val="left"/>
+        <w:rPr>
+          <w:rFonts w:ascii="Courier New" w:hAnsi="Courier New" w:cs="Courier New"/>
+          <w:i/>
+          <w:iCs/>
+          <w:color w:val="333333"/>
+          <w:sz w:val="24"/>
+          <w:lang w:val="en-US"/>
+        </w:rPr>
+      </w:pPr>
+      <w:r>
+        <w:rPr>
+          <w:rFonts w:ascii="Courier New" w:hAnsi="Courier New" w:cs="Courier New"/>
+          <w:i/>
+          <w:iCs/>
+          <w:color w:val="333333"/>
+          <w:sz w:val="24"/>
+          <w:lang w:val="en-US"/>
+        </w:rPr>
+        <w:t xml:space="preserve">    (*knownDuplicates) &lt;&lt; pairHeader.substr(0, pairHeader.length() - 2) &lt;&lt; "  - </w:t>
+      </w:r>
+      <w:r>
+        <w:rPr>
+          <w:rFonts w:ascii="Courier New" w:hAnsi="Courier New" w:cs="Courier New"/>
+          <w:i/>
+          <w:iCs/>
+          <w:color w:val="333333"/>
+          <w:sz w:val="24"/>
+        </w:rPr>
+        <w:t>копия</w:t>
+      </w:r>
+      <w:r>
+        <w:rPr>
+          <w:rFonts w:ascii="Courier New" w:hAnsi="Courier New" w:cs="Courier New"/>
+          <w:i/>
+          <w:iCs/>
+          <w:color w:val="333333"/>
+          <w:sz w:val="24"/>
+          <w:lang w:val="en-US"/>
+        </w:rPr>
+        <w:t xml:space="preserve">  "</w:t>
+      </w:r>
+    </w:p>
+    <w:p>
+      <w:pPr>
+        <w:tabs>
+          <w:tab w:val="left" w:pos="916"/>
+          <w:tab w:val="left" w:pos="1832"/>
+          <w:tab w:val="left" w:pos="2748"/>
+          <w:tab w:val="left" w:pos="3664"/>
+          <w:tab w:val="left" w:pos="4580"/>
+          <w:tab w:val="left" w:pos="5496"/>
+          <w:tab w:val="left" w:pos="6412"/>
+          <w:tab w:val="left" w:pos="7328"/>
+          <w:tab w:val="left" w:pos="8244"/>
+          <w:tab w:val="left" w:pos="9160"/>
+          <w:tab w:val="left" w:pos="10076"/>
+          <w:tab w:val="left" w:pos="10992"/>
+          <w:tab w:val="left" w:pos="11908"/>
+          <w:tab w:val="left" w:pos="12824"/>
+          <w:tab w:val="left" w:pos="13740"/>
+          <w:tab w:val="left" w:pos="14656"/>
+        </w:tabs>
+        <w:spacing w:line="244" w:lineRule="atLeast"/>
+        <w:jc w:val="left"/>
+        <w:rPr>
+          <w:rFonts w:ascii="Courier New" w:hAnsi="Courier New" w:cs="Courier New"/>
+          <w:i/>
+          <w:iCs/>
+          <w:color w:val="333333"/>
+          <w:sz w:val="24"/>
+          <w:lang w:val="en-US"/>
+        </w:rPr>
+      </w:pPr>
+      <w:r>
+        <w:rPr>
+          <w:rFonts w:ascii="Courier New" w:hAnsi="Courier New" w:cs="Courier New"/>
+          <w:i/>
+          <w:iCs/>
+          <w:color w:val="333333"/>
+          <w:sz w:val="24"/>
+          <w:lang w:val="en-US"/>
+        </w:rPr>
+        <w:t xml:space="preserve">                       &lt;&lt; comparedPairHeader.substr(0, comparedPairHeader.length() - 2) &lt;&lt; endl</w:t>
+      </w:r>
+    </w:p>
+    <w:p>
+      <w:pPr>
+        <w:tabs>
+          <w:tab w:val="left" w:pos="916"/>
+          <w:tab w:val="left" w:pos="1832"/>
+          <w:tab w:val="left" w:pos="2748"/>
+          <w:tab w:val="left" w:pos="3664"/>
+          <w:tab w:val="left" w:pos="4580"/>
+          <w:tab w:val="left" w:pos="5496"/>
+          <w:tab w:val="left" w:pos="6412"/>
+          <w:tab w:val="left" w:pos="7328"/>
+          <w:tab w:val="left" w:pos="8244"/>
+          <w:tab w:val="left" w:pos="9160"/>
+          <w:tab w:val="left" w:pos="10076"/>
+          <w:tab w:val="left" w:pos="10992"/>
+          <w:tab w:val="left" w:pos="11908"/>
+          <w:tab w:val="left" w:pos="12824"/>
+          <w:tab w:val="left" w:pos="13740"/>
+          <w:tab w:val="left" w:pos="14656"/>
+        </w:tabs>
+        <w:spacing w:line="244" w:lineRule="atLeast"/>
+        <w:jc w:val="left"/>
+        <w:rPr>
+          <w:rFonts w:ascii="Courier New" w:hAnsi="Courier New" w:cs="Courier New"/>
+          <w:i/>
+          <w:iCs/>
+          <w:color w:val="333333"/>
+          <w:sz w:val="24"/>
+          <w:lang w:val="en-US"/>
+        </w:rPr>
+      </w:pPr>
+      <w:r>
+        <w:rPr>
+          <w:rFonts w:ascii="Courier New" w:hAnsi="Courier New" w:cs="Courier New"/>
+          <w:i/>
+          <w:iCs/>
+          <w:color w:val="333333"/>
+          <w:sz w:val="24"/>
+          <w:lang w:val="en-US"/>
+        </w:rPr>
+        <w:t xml:space="preserve">                       &lt;&lt; endl;</w:t>
+      </w:r>
+    </w:p>
+    <w:p>
+      <w:pPr>
+        <w:tabs>
+          <w:tab w:val="left" w:pos="916"/>
+          <w:tab w:val="left" w:pos="1832"/>
+          <w:tab w:val="left" w:pos="2748"/>
+          <w:tab w:val="left" w:pos="3664"/>
+          <w:tab w:val="left" w:pos="4580"/>
+          <w:tab w:val="left" w:pos="5496"/>
+          <w:tab w:val="left" w:pos="6412"/>
+          <w:tab w:val="left" w:pos="7328"/>
+          <w:tab w:val="left" w:pos="8244"/>
+          <w:tab w:val="left" w:pos="9160"/>
+          <w:tab w:val="left" w:pos="10076"/>
+          <w:tab w:val="left" w:pos="10992"/>
+          <w:tab w:val="left" w:pos="11908"/>
+          <w:tab w:val="left" w:pos="12824"/>
+          <w:tab w:val="left" w:pos="13740"/>
+          <w:tab w:val="left" w:pos="14656"/>
+        </w:tabs>
+        <w:spacing w:line="244" w:lineRule="atLeast"/>
+        <w:jc w:val="left"/>
+        <w:rPr>
+          <w:rFonts w:ascii="Courier New" w:hAnsi="Courier New" w:cs="Courier New"/>
+          <w:i/>
+          <w:iCs/>
+          <w:color w:val="333333"/>
+          <w:sz w:val="24"/>
+        </w:rPr>
+      </w:pPr>
+      <w:r>
+        <w:rPr>
+          <w:rFonts w:ascii="Courier New" w:hAnsi="Courier New" w:cs="Courier New"/>
+          <w:i/>
+          <w:iCs/>
+          <w:color w:val="333333"/>
+          <w:sz w:val="24"/>
+          <w:lang w:val="en-US"/>
+        </w:rPr>
+        <w:t xml:space="preserve">    </w:t>
+      </w:r>
+      <w:r>
+        <w:rPr>
+          <w:rFonts w:ascii="Courier New" w:hAnsi="Courier New" w:cs="Courier New"/>
+          <w:b/>
+          <w:bCs/>
+          <w:i/>
+          <w:iCs/>
+          <w:color w:val="333333"/>
+          <w:sz w:val="24"/>
+        </w:rPr>
+        <w:t>break</w:t>
+      </w:r>
+      <w:r>
+        <w:rPr>
+          <w:rFonts w:ascii="Courier New" w:hAnsi="Courier New" w:cs="Courier New"/>
+          <w:i/>
+          <w:iCs/>
+          <w:color w:val="333333"/>
+          <w:sz w:val="24"/>
+        </w:rPr>
+        <w:t>;</w:t>
+      </w:r>
+    </w:p>
+    <w:p>
+      <w:pPr>
+        <w:tabs>
+          <w:tab w:val="left" w:pos="916"/>
+          <w:tab w:val="left" w:pos="1832"/>
+          <w:tab w:val="left" w:pos="2748"/>
+          <w:tab w:val="left" w:pos="3664"/>
+          <w:tab w:val="left" w:pos="4580"/>
+          <w:tab w:val="left" w:pos="5496"/>
+          <w:tab w:val="left" w:pos="6412"/>
+          <w:tab w:val="left" w:pos="7328"/>
+          <w:tab w:val="left" w:pos="8244"/>
+          <w:tab w:val="left" w:pos="9160"/>
+          <w:tab w:val="left" w:pos="10076"/>
+          <w:tab w:val="left" w:pos="10992"/>
+          <w:tab w:val="left" w:pos="11908"/>
+          <w:tab w:val="left" w:pos="12824"/>
+          <w:tab w:val="left" w:pos="13740"/>
+          <w:tab w:val="left" w:pos="14656"/>
+        </w:tabs>
+        <w:spacing w:line="360" w:lineRule="auto"/>
+        <w:jc w:val="left"/>
+        <w:rPr>
+          <w:rFonts w:ascii="Courier New" w:hAnsi="Courier New" w:cs="Courier New"/>
+          <w:i/>
+          <w:iCs/>
+          <w:color w:val="333333"/>
+          <w:sz w:val="24"/>
+        </w:rPr>
+      </w:pPr>
+      <w:r>
+        <w:rPr>
+          <w:rFonts w:ascii="Courier New" w:hAnsi="Courier New" w:cs="Courier New"/>
+          <w:i/>
+          <w:iCs/>
+          <w:color w:val="333333"/>
+          <w:sz w:val="24"/>
+        </w:rPr>
+        <w:t>}</w:t>
+      </w:r>
+    </w:p>
+    <w:p>
+      <w:pPr>
+        <w:tabs>
+          <w:tab w:val="left" w:pos="916"/>
+          <w:tab w:val="left" w:pos="1832"/>
+          <w:tab w:val="left" w:pos="2748"/>
+          <w:tab w:val="left" w:pos="3664"/>
+          <w:tab w:val="left" w:pos="4580"/>
+          <w:tab w:val="left" w:pos="5496"/>
+          <w:tab w:val="left" w:pos="6412"/>
+          <w:tab w:val="left" w:pos="7328"/>
+          <w:tab w:val="left" w:pos="8244"/>
+          <w:tab w:val="left" w:pos="9160"/>
+          <w:tab w:val="left" w:pos="10076"/>
+          <w:tab w:val="left" w:pos="10992"/>
+          <w:tab w:val="left" w:pos="11908"/>
+          <w:tab w:val="left" w:pos="12824"/>
+          <w:tab w:val="left" w:pos="13740"/>
+          <w:tab w:val="left" w:pos="14656"/>
+        </w:tabs>
+        <w:spacing w:line="360" w:lineRule="auto"/>
+        <w:rPr>
+          <w:rStyle w:val="af"/>
+        </w:rPr>
+      </w:pPr>
+      <w:r>
+        <w:rPr>
+          <w:rStyle w:val="af"/>
+        </w:rPr>
+        <w:t xml:space="preserve">На этом заканчивается работа функции </w:t>
+      </w:r>
+      <w:r>
+        <w:rPr>
+          <w:rStyle w:val="ae"/>
+        </w:rPr>
+        <w:t>search_for_duplicate</w:t>
+      </w:r>
+      <w:r>
+        <w:rPr>
+          <w:rStyle w:val="af"/>
+        </w:rPr>
+        <w:t>.</w:t>
+      </w:r>
+      <w:r>
+        <w:rPr>
+          <w:rStyle w:val="af"/>
+        </w:rPr>
+        <w:t xml:space="preserve"> Дальше программа либо начнёт выполнять все три шага заново, либо, если последняя</w:t>
+      </w:r>
+      <w:r>
+        <w:rPr>
+          <w:rStyle w:val="af"/>
+        </w:rPr>
+        <w:t xml:space="preserve"> </w:t>
+      </w:r>
+      <w:r>
+        <w:rPr>
+          <w:rStyle w:val="af"/>
+        </w:rPr>
+        <w:lastRenderedPageBreak/>
+        <w:t xml:space="preserve">обработанная пара матриц называлась </w:t>
+      </w:r>
+      <m:oMath>
+        <m:sSub>
+          <m:sSubPr>
+            <m:ctrlPr>
+              <w:rPr>
+                <w:rFonts w:ascii="Cambria Math" w:hAnsi="Cambria Math"/>
+                <w:i/>
+                <w:color w:val="000000"/>
+                <w:szCs w:val="28"/>
+                <w:lang w:val="en-US"/>
+              </w:rPr>
+            </m:ctrlPr>
+          </m:sSubPr>
+          <m:e>
+            <m:r>
+              <w:rPr>
+                <w:rFonts w:ascii="Cambria Math" w:hAnsi="Cambria Math"/>
+                <w:color w:val="000000"/>
+                <w:szCs w:val="28"/>
+                <w:lang w:val="en-US"/>
+              </w:rPr>
+              <m:t>A</m:t>
+            </m:r>
+          </m:e>
+          <m:sub>
+            <m:r>
+              <w:rPr>
+                <w:rFonts w:ascii="Cambria Math" w:hAnsi="Cambria Math"/>
+                <w:color w:val="000000"/>
+                <w:szCs w:val="28"/>
+              </w:rPr>
+              <m:t>9</m:t>
+            </m:r>
+          </m:sub>
+        </m:sSub>
+        <m:r>
+          <w:rPr>
+            <w:rFonts w:ascii="Cambria Math" w:hAnsi="Cambria Math"/>
+            <w:color w:val="000000"/>
+            <w:szCs w:val="28"/>
+          </w:rPr>
+          <m:t xml:space="preserve">, </m:t>
+        </m:r>
+        <m:sSub>
+          <m:sSubPr>
+            <m:ctrlPr>
+              <w:rPr>
+                <w:rFonts w:ascii="Cambria Math" w:hAnsi="Cambria Math"/>
+                <w:i/>
+                <w:color w:val="000000"/>
+                <w:szCs w:val="28"/>
+                <w:lang w:val="en-US"/>
+              </w:rPr>
+            </m:ctrlPr>
+          </m:sSubPr>
+          <m:e>
+            <m:r>
+              <w:rPr>
+                <w:rFonts w:ascii="Cambria Math" w:hAnsi="Cambria Math"/>
+                <w:color w:val="000000"/>
+                <w:szCs w:val="28"/>
+                <w:lang w:val="en-US"/>
+              </w:rPr>
+              <m:t>B</m:t>
+            </m:r>
+          </m:e>
+          <m:sub>
+            <m:r>
+              <w:rPr>
+                <w:rFonts w:ascii="Cambria Math" w:hAnsi="Cambria Math"/>
+                <w:color w:val="000000"/>
+                <w:szCs w:val="28"/>
+              </w:rPr>
+              <m:t>9</m:t>
+            </m:r>
+          </m:sub>
+        </m:sSub>
+        <m:r>
+          <w:rPr>
+            <w:rFonts w:ascii="Cambria Math" w:hAnsi="Cambria Math"/>
+            <w:color w:val="000000"/>
+            <w:szCs w:val="28"/>
+          </w:rPr>
+          <m:t>×</m:t>
+        </m:r>
+        <m:sSub>
+          <m:sSubPr>
+            <m:ctrlPr>
+              <w:rPr>
+                <w:rFonts w:ascii="Cambria Math" w:hAnsi="Cambria Math"/>
+                <w:i/>
+                <w:color w:val="000000"/>
+                <w:szCs w:val="28"/>
+                <w:lang w:val="en-US"/>
+              </w:rPr>
+            </m:ctrlPr>
+          </m:sSubPr>
+          <m:e>
+            <m:r>
+              <w:rPr>
+                <w:rFonts w:ascii="Cambria Math" w:hAnsi="Cambria Math"/>
+                <w:color w:val="000000"/>
+                <w:szCs w:val="28"/>
+                <w:lang w:val="en-US"/>
+              </w:rPr>
+              <m:t>F</m:t>
+            </m:r>
+          </m:e>
+          <m:sub>
+            <m:r>
+              <w:rPr>
+                <w:rFonts w:ascii="Cambria Math" w:hAnsi="Cambria Math"/>
+                <w:color w:val="000000"/>
+                <w:szCs w:val="28"/>
+              </w:rPr>
+              <m:t>9</m:t>
+            </m:r>
+          </m:sub>
+        </m:sSub>
+        <m:r>
+          <w:rPr>
+            <w:rFonts w:ascii="Cambria Math" w:hAnsi="Cambria Math"/>
+            <w:szCs w:val="28"/>
+          </w:rPr>
+          <m:t xml:space="preserve">, </m:t>
+        </m:r>
+        <m:sSub>
+          <m:sSubPr>
+            <m:ctrlPr>
+              <w:rPr>
+                <w:rFonts w:ascii="Cambria Math" w:hAnsi="Cambria Math"/>
+                <w:i/>
+                <w:color w:val="000000"/>
+                <w:szCs w:val="28"/>
+                <w:lang w:val="en-US"/>
+              </w:rPr>
+            </m:ctrlPr>
+          </m:sSubPr>
+          <m:e>
+            <m:r>
+              <w:rPr>
+                <w:rFonts w:ascii="Cambria Math" w:hAnsi="Cambria Math"/>
+                <w:color w:val="000000"/>
+                <w:szCs w:val="28"/>
+                <w:lang w:val="en-US"/>
+              </w:rPr>
+              <m:t>G</m:t>
+            </m:r>
+          </m:e>
+          <m:sub>
+            <m:r>
+              <w:rPr>
+                <w:rFonts w:ascii="Cambria Math" w:hAnsi="Cambria Math"/>
+                <w:color w:val="000000"/>
+                <w:szCs w:val="28"/>
+              </w:rPr>
+              <m:t>9</m:t>
+            </m:r>
+          </m:sub>
+        </m:sSub>
+        <m:r>
+          <w:rPr>
+            <w:rFonts w:ascii="Cambria Math" w:hAnsi="Cambria Math"/>
+            <w:color w:val="000000"/>
+            <w:szCs w:val="28"/>
+          </w:rPr>
+          <m:t>×</m:t>
+        </m:r>
+        <m:sSub>
+          <m:sSubPr>
+            <m:ctrlPr>
+              <w:rPr>
+                <w:rFonts w:ascii="Cambria Math" w:hAnsi="Cambria Math"/>
+                <w:i/>
+                <w:color w:val="000000"/>
+                <w:szCs w:val="28"/>
+                <w:lang w:val="en-US"/>
+              </w:rPr>
+            </m:ctrlPr>
+          </m:sSubPr>
+          <m:e>
+            <m:r>
+              <w:rPr>
+                <w:rFonts w:ascii="Cambria Math" w:hAnsi="Cambria Math"/>
+                <w:color w:val="000000"/>
+                <w:szCs w:val="28"/>
+                <w:lang w:val="en-US"/>
+              </w:rPr>
+              <m:t>A</m:t>
+            </m:r>
+          </m:e>
+          <m:sub>
+            <m:r>
+              <w:rPr>
+                <w:rFonts w:ascii="Cambria Math" w:hAnsi="Cambria Math"/>
+                <w:color w:val="000000"/>
+                <w:szCs w:val="28"/>
+              </w:rPr>
+              <m:t>9</m:t>
+            </m:r>
+          </m:sub>
+        </m:sSub>
+        <m:r>
+          <w:rPr>
+            <w:rFonts w:ascii="Cambria Math" w:hAnsi="Cambria Math"/>
+            <w:color w:val="000000"/>
+            <w:szCs w:val="28"/>
+          </w:rPr>
+          <m:t xml:space="preserve">, </m:t>
+        </m:r>
+        <m:sSub>
+          <m:sSubPr>
+            <m:ctrlPr>
+              <w:rPr>
+                <w:rFonts w:ascii="Cambria Math" w:hAnsi="Cambria Math"/>
+                <w:i/>
+                <w:color w:val="000000"/>
+                <w:szCs w:val="28"/>
+                <w:lang w:val="en-US"/>
+              </w:rPr>
+            </m:ctrlPr>
+          </m:sSubPr>
+          <m:e>
+            <m:r>
+              <w:rPr>
+                <w:rFonts w:ascii="Cambria Math" w:hAnsi="Cambria Math"/>
+                <w:color w:val="000000"/>
+                <w:szCs w:val="28"/>
+                <w:lang w:val="en-US"/>
+              </w:rPr>
+              <m:t>B</m:t>
+            </m:r>
+          </m:e>
+          <m:sub>
+            <m:r>
+              <w:rPr>
+                <w:rFonts w:ascii="Cambria Math" w:hAnsi="Cambria Math"/>
+                <w:color w:val="000000"/>
+                <w:szCs w:val="28"/>
+              </w:rPr>
+              <m:t>9</m:t>
+            </m:r>
+          </m:sub>
+        </m:sSub>
+        <m:r>
+          <w:rPr>
+            <w:rFonts w:ascii="Cambria Math" w:hAnsi="Cambria Math"/>
+            <w:color w:val="000000"/>
+            <w:szCs w:val="28"/>
+          </w:rPr>
+          <m:t>×</m:t>
+        </m:r>
+        <m:sSub>
+          <m:sSubPr>
+            <m:ctrlPr>
+              <w:rPr>
+                <w:rFonts w:ascii="Cambria Math" w:hAnsi="Cambria Math"/>
+                <w:i/>
+                <w:color w:val="000000"/>
+                <w:szCs w:val="28"/>
+                <w:lang w:val="en-US"/>
+              </w:rPr>
+            </m:ctrlPr>
+          </m:sSubPr>
+          <m:e>
+            <m:r>
+              <w:rPr>
+                <w:rFonts w:ascii="Cambria Math" w:hAnsi="Cambria Math"/>
+                <w:color w:val="000000"/>
+                <w:szCs w:val="28"/>
+                <w:lang w:val="en-US"/>
+              </w:rPr>
+              <m:t>F</m:t>
+            </m:r>
+          </m:e>
+          <m:sub>
+            <m:r>
+              <w:rPr>
+                <w:rFonts w:ascii="Cambria Math" w:hAnsi="Cambria Math"/>
+                <w:color w:val="000000"/>
+                <w:szCs w:val="28"/>
+              </w:rPr>
+              <m:t>9</m:t>
+            </m:r>
+          </m:sub>
+        </m:sSub>
+        <m:r>
+          <w:rPr>
+            <w:rFonts w:ascii="Cambria Math" w:hAnsi="Cambria Math"/>
+            <w:szCs w:val="28"/>
+          </w:rPr>
+          <m:t xml:space="preserve">, </m:t>
+        </m:r>
+        <m:sSub>
+          <m:sSubPr>
+            <m:ctrlPr>
+              <w:rPr>
+                <w:rFonts w:ascii="Cambria Math" w:hAnsi="Cambria Math"/>
+                <w:i/>
+                <w:color w:val="000000"/>
+                <w:szCs w:val="28"/>
+                <w:lang w:val="en-US"/>
+              </w:rPr>
+            </m:ctrlPr>
+          </m:sSubPr>
+          <m:e>
+            <m:r>
+              <w:rPr>
+                <w:rFonts w:ascii="Cambria Math" w:hAnsi="Cambria Math"/>
+                <w:color w:val="000000"/>
+                <w:szCs w:val="28"/>
+                <w:lang w:val="en-US"/>
+              </w:rPr>
+              <m:t>G</m:t>
+            </m:r>
+          </m:e>
+          <m:sub>
+            <m:r>
+              <w:rPr>
+                <w:rFonts w:ascii="Cambria Math" w:hAnsi="Cambria Math"/>
+                <w:color w:val="000000"/>
+                <w:szCs w:val="28"/>
+              </w:rPr>
+              <m:t>9</m:t>
+            </m:r>
+          </m:sub>
+        </m:sSub>
+        <m:r>
+          <w:rPr>
+            <w:rFonts w:ascii="Cambria Math" w:hAnsi="Cambria Math"/>
+            <w:color w:val="000000"/>
+            <w:szCs w:val="28"/>
+          </w:rPr>
+          <m:t>×</m:t>
+        </m:r>
+        <m:sSub>
+          <m:sSubPr>
+            <m:ctrlPr>
+              <w:rPr>
+                <w:rFonts w:ascii="Cambria Math" w:hAnsi="Cambria Math"/>
+                <w:i/>
+                <w:color w:val="000000"/>
+                <w:szCs w:val="28"/>
+                <w:lang w:val="en-US"/>
+              </w:rPr>
+            </m:ctrlPr>
+          </m:sSubPr>
+          <m:e>
+            <m:r>
+              <w:rPr>
+                <w:rFonts w:ascii="Cambria Math" w:hAnsi="Cambria Math"/>
+                <w:color w:val="000000"/>
+                <w:szCs w:val="28"/>
+                <w:lang w:val="en-US"/>
+              </w:rPr>
+              <m:t>A</m:t>
+            </m:r>
+          </m:e>
+          <m:sub>
+            <m:r>
+              <w:rPr>
+                <w:rFonts w:ascii="Cambria Math" w:hAnsi="Cambria Math"/>
+                <w:color w:val="000000"/>
+                <w:szCs w:val="28"/>
+              </w:rPr>
+              <m:t>9</m:t>
+            </m:r>
+          </m:sub>
+        </m:sSub>
+        <m:r>
+          <w:rPr>
+            <w:rFonts w:ascii="Cambria Math" w:hAnsi="Cambria Math"/>
+            <w:color w:val="000000"/>
+            <w:szCs w:val="28"/>
+          </w:rPr>
+          <m:t xml:space="preserve">, </m:t>
+        </m:r>
+        <m:sSub>
+          <m:sSubPr>
+            <m:ctrlPr>
+              <w:rPr>
+                <w:rFonts w:ascii="Cambria Math" w:hAnsi="Cambria Math"/>
+                <w:i/>
+                <w:color w:val="000000"/>
+                <w:szCs w:val="28"/>
+                <w:lang w:val="en-US"/>
+              </w:rPr>
+            </m:ctrlPr>
+          </m:sSubPr>
+          <m:e>
+            <m:r>
+              <w:rPr>
+                <w:rFonts w:ascii="Cambria Math" w:hAnsi="Cambria Math"/>
+                <w:color w:val="000000"/>
+                <w:szCs w:val="28"/>
+                <w:lang w:val="en-US"/>
+              </w:rPr>
+              <m:t>B</m:t>
+            </m:r>
+          </m:e>
+          <m:sub>
+            <m:r>
+              <w:rPr>
+                <w:rFonts w:ascii="Cambria Math" w:hAnsi="Cambria Math"/>
+                <w:color w:val="000000"/>
+                <w:szCs w:val="28"/>
+              </w:rPr>
+              <m:t>9</m:t>
+            </m:r>
+          </m:sub>
+        </m:sSub>
+      </m:oMath>
+      <w:r>
+        <w:rPr>
+          <w:color w:val="000000"/>
+          <w:szCs w:val="28"/>
+        </w:rPr>
+        <w:t>,</w:t>
+      </w:r>
+      <w:r>
+        <w:rPr>
+          <w:color w:val="000000"/>
+          <w:szCs w:val="28"/>
+        </w:rPr>
+        <w:t xml:space="preserve"> </w:t>
+      </w:r>
+      <w:r>
+        <w:rPr>
+          <w:color w:val="000000"/>
+          <w:szCs w:val="28"/>
+        </w:rPr>
+        <w:t>завершится.</w:t>
+      </w:r>
+    </w:p>
+    <w:p>
+      <w:pPr>
+        <w:pStyle w:val="ab"/>
+        <w:numPr>
+          <w:ilvl w:val="1"/>
+          <w:numId w:val="19"/>
+        </w:numPr>
+        <w:tabs>
+          <w:tab w:val="left" w:pos="916"/>
+          <w:tab w:val="left" w:pos="1832"/>
+          <w:tab w:val="left" w:pos="2748"/>
+          <w:tab w:val="left" w:pos="3664"/>
+          <w:tab w:val="left" w:pos="4580"/>
+          <w:tab w:val="left" w:pos="5496"/>
+          <w:tab w:val="left" w:pos="6412"/>
+          <w:tab w:val="left" w:pos="7328"/>
+          <w:tab w:val="left" w:pos="8244"/>
+          <w:tab w:val="left" w:pos="9160"/>
+          <w:tab w:val="left" w:pos="10076"/>
+          <w:tab w:val="left" w:pos="10992"/>
+          <w:tab w:val="left" w:pos="11908"/>
+          <w:tab w:val="left" w:pos="12824"/>
+          <w:tab w:val="left" w:pos="13740"/>
+          <w:tab w:val="left" w:pos="14656"/>
+        </w:tabs>
+        <w:spacing w:line="360" w:lineRule="auto"/>
+        <w:rPr>
+          <w:rStyle w:val="af"/>
+        </w:rPr>
+      </w:pPr>
+      <w:r>
+        <w:rPr>
+          <w:rStyle w:val="af"/>
+          <w:b/>
+          <w:bCs/>
+        </w:rPr>
+        <w:t>Анализ полученных результатов</w:t>
+      </w:r>
+    </w:p>
+    <w:p>
+      <w:pPr>
+        <w:tabs>
+          <w:tab w:val="left" w:pos="916"/>
+          <w:tab w:val="left" w:pos="1832"/>
+          <w:tab w:val="left" w:pos="2748"/>
+          <w:tab w:val="left" w:pos="3664"/>
+          <w:tab w:val="left" w:pos="4580"/>
+          <w:tab w:val="left" w:pos="5496"/>
+          <w:tab w:val="left" w:pos="6412"/>
+          <w:tab w:val="left" w:pos="7328"/>
+          <w:tab w:val="left" w:pos="8244"/>
+          <w:tab w:val="left" w:pos="9160"/>
+          <w:tab w:val="left" w:pos="10076"/>
+          <w:tab w:val="left" w:pos="10992"/>
+          <w:tab w:val="left" w:pos="11908"/>
+          <w:tab w:val="left" w:pos="12824"/>
+          <w:tab w:val="left" w:pos="13740"/>
+          <w:tab w:val="left" w:pos="14656"/>
+        </w:tabs>
+        <w:spacing w:line="360" w:lineRule="auto"/>
+        <w:rPr>
+          <w:rStyle w:val="af"/>
+        </w:rPr>
+      </w:pPr>
+      <w:r>
+        <w:rPr>
+          <w:rStyle w:val="af"/>
+        </w:rPr>
+        <w:t xml:space="preserve">После завершения работы программы файл </w:t>
+      </w:r>
+      <w:r>
+        <w:rPr>
+          <w:rStyle w:val="af"/>
+          <w:lang w:val="en-US"/>
+        </w:rPr>
+        <w:t>knownDuplicates</w:t>
+      </w:r>
+      <w:r>
+        <w:rPr>
+          <w:rStyle w:val="af"/>
+        </w:rPr>
+        <w:t>.</w:t>
+      </w:r>
+      <w:r>
+        <w:rPr>
+          <w:rStyle w:val="af"/>
+          <w:lang w:val="en-US"/>
+        </w:rPr>
+        <w:t>txt</w:t>
+      </w:r>
+      <w:r>
+        <w:rPr>
+          <w:rStyle w:val="af"/>
+        </w:rPr>
+        <w:t xml:space="preserve"> </w:t>
+      </w:r>
+      <w:r>
+        <w:rPr>
+          <w:rStyle w:val="af"/>
+        </w:rPr>
+        <w:t>содержит 43500 записей о совпадениях, т. е. из 66420 пар матриц 43500 являются копиями оставшихся 22920.</w:t>
+      </w:r>
+    </w:p>
+    <w:p>
+      <w:pPr>
+        <w:tabs>
+          <w:tab w:val="left" w:pos="916"/>
+          <w:tab w:val="left" w:pos="1832"/>
+          <w:tab w:val="left" w:pos="2748"/>
+          <w:tab w:val="left" w:pos="3664"/>
+          <w:tab w:val="left" w:pos="4580"/>
+          <w:tab w:val="left" w:pos="5496"/>
+          <w:tab w:val="left" w:pos="6412"/>
+          <w:tab w:val="left" w:pos="7328"/>
+          <w:tab w:val="left" w:pos="8244"/>
+          <w:tab w:val="left" w:pos="9160"/>
+          <w:tab w:val="left" w:pos="10076"/>
+          <w:tab w:val="left" w:pos="10992"/>
+          <w:tab w:val="left" w:pos="11908"/>
+          <w:tab w:val="left" w:pos="12824"/>
+          <w:tab w:val="left" w:pos="13740"/>
+          <w:tab w:val="left" w:pos="14656"/>
+        </w:tabs>
+        <w:jc w:val="left"/>
+        <w:rPr>
+          <w:rStyle w:val="af"/>
+        </w:rPr>
+      </w:pPr>
+      <w:r>
+        <w:rPr>
+          <w:rStyle w:val="af"/>
+        </w:rPr>
+        <w:t xml:space="preserve">  </w:t>
+      </w:r>
+    </w:p>
+    <w:p>
+      <w:pPr>
+        <w:pStyle w:val="HTML"/>
+        <w:spacing w:line="360" w:lineRule="auto"/>
+        <w:rPr>
+          <w:rStyle w:val="af"/>
+        </w:rPr>
+      </w:pPr>
+    </w:p>
+    <w:p>
+      <w:pPr>
+        <w:spacing w:line="360" w:lineRule="auto"/>
+        <w:rPr>
+          <w:iCs/>
+          <w:color w:val="000000"/>
+          <w:szCs w:val="28"/>
         </w:rPr>
       </w:pPr>
     </w:p>
@@ -16127,7 +19321,7 @@
   <w:abstractNum w:abstractNumId="7" w15:restartNumberingAfterBreak="0">
     <w:nsid w:val="2BD00852"/>
     <w:multiLevelType w:val="multilevel"/>
-    <w:tmpl w:val="C83C4CD6"/>
+    <w:tmpl w:val="D02E1856"/>
     <w:lvl w:ilvl="0">
       <w:start w:val="2"/>
       <w:numFmt w:val="decimal"/>
@@ -16150,6 +19344,8 @@
       </w:pPr>
       <w:rPr>
         <w:rFonts w:hint="default"/>
+        <w:b/>
+        <w:bCs/>
       </w:rPr>
     </w:lvl>
     <w:lvl w:ilvl="2">

</xml_diff>